<commit_message>
implemented algorithmic orders canceling
</commit_message>
<xml_diff>
--- a/docs/scorpius_V2.0.docx
+++ b/docs/scorpius_V2.0.docx
@@ -45,6 +45,13 @@
     </w:p>
     <w:sdt>
       <w:sdtPr>
+        <w:rPr>
+          <w:rFonts w:cstheme="minorBidi"/>
+          <w:b w:val="0"/>
+          <w:spacing w:val="0"/>
+          <w:sz w:val="20"/>
+          <w:szCs w:val="20"/>
+        </w:rPr>
         <w:id w:val="1206448137"/>
         <w:docPartObj>
           <w:docPartGallery w:val="Table of Contents"/>
@@ -53,12 +60,8 @@
       </w:sdtPr>
       <w:sdtEndPr>
         <w:rPr>
-          <w:rFonts w:cstheme="minorBidi"/>
           <w:bCs/>
           <w:noProof/>
-          <w:spacing w:val="0"/>
-          <w:sz w:val="20"/>
-          <w:szCs w:val="20"/>
         </w:rPr>
       </w:sdtEndPr>
       <w:sdtContent>
@@ -78,37 +81,39 @@
               <w:tab w:val="right" w:leader="dot" w:pos="9016"/>
             </w:tabs>
             <w:rPr>
-              <w:rFonts w:cstheme="minorBidi"/>
+              <w:rFonts w:asciiTheme="minorHAnsi" w:hAnsiTheme="minorHAnsi" w:cstheme="minorBidi"/>
               <w:b w:val="0"/>
               <w:bCs w:val="0"/>
               <w:i w:val="0"/>
               <w:iCs w:val="0"/>
               <w:noProof/>
-              <w:lang w:eastAsia="en-GB"/>
+              <w:sz w:val="22"/>
+              <w:szCs w:val="22"/>
+              <w:lang w:val="en-GB" w:eastAsia="en-GB"/>
             </w:rPr>
           </w:pPr>
           <w:r>
             <w:rPr>
-              <w:i w:val="0"/>
-              <w:iCs w:val="0"/>
+              <w:b w:val="0"/>
+              <w:bCs w:val="0"/>
             </w:rPr>
             <w:fldChar w:fldCharType="begin"/>
           </w:r>
           <w:r>
             <w:rPr>
-              <w:i w:val="0"/>
-              <w:iCs w:val="0"/>
+              <w:b w:val="0"/>
+              <w:bCs w:val="0"/>
             </w:rPr>
             <w:instrText xml:space="preserve"> TOC \o "1-5" \h \z \u </w:instrText>
           </w:r>
           <w:r>
             <w:rPr>
-              <w:i w:val="0"/>
-              <w:iCs w:val="0"/>
+              <w:b w:val="0"/>
+              <w:bCs w:val="0"/>
             </w:rPr>
             <w:fldChar w:fldCharType="separate"/>
           </w:r>
-          <w:hyperlink w:anchor="_Toc83644338" w:history="1">
+          <w:hyperlink w:anchor="_Toc83651633" w:history="1">
             <w:r>
               <w:rPr>
                 <w:rStyle w:val="Hyperlink"/>
@@ -119,13 +124,15 @@
             </w:r>
             <w:r>
               <w:rPr>
-                <w:rFonts w:cstheme="minorBidi"/>
+                <w:rFonts w:asciiTheme="minorHAnsi" w:hAnsiTheme="minorHAnsi" w:cstheme="minorBidi"/>
                 <w:b w:val="0"/>
                 <w:bCs w:val="0"/>
                 <w:i w:val="0"/>
                 <w:iCs w:val="0"/>
                 <w:noProof/>
-                <w:lang w:eastAsia="en-GB"/>
+                <w:sz w:val="22"/>
+                <w:szCs w:val="22"/>
+                <w:lang w:val="en-GB" w:eastAsia="en-GB"/>
               </w:rPr>
               <w:tab/>
             </w:r>
@@ -156,7 +163,7 @@
                 <w:noProof/>
                 <w:webHidden/>
               </w:rPr>
-              <w:instrText xml:space="preserve"> PAGEREF _Toc83644338 \h </w:instrText>
+              <w:instrText xml:space="preserve"> PAGEREF _Toc83651633 \h </w:instrText>
             </w:r>
             <w:r>
               <w:rPr>
@@ -195,16 +202,14 @@
               <w:tab w:val="right" w:leader="dot" w:pos="9016"/>
             </w:tabs>
             <w:rPr>
-              <w:rFonts w:cstheme="minorBidi"/>
+              <w:rFonts w:asciiTheme="minorHAnsi" w:hAnsiTheme="minorHAnsi" w:cstheme="minorBidi"/>
               <w:b w:val="0"/>
               <w:bCs w:val="0"/>
               <w:noProof/>
-              <w:sz w:val="24"/>
-              <w:szCs w:val="24"/>
-              <w:lang w:eastAsia="en-GB"/>
+              <w:lang w:val="en-GB" w:eastAsia="en-GB"/>
             </w:rPr>
           </w:pPr>
-          <w:hyperlink w:anchor="_Toc83644339" w:history="1">
+          <w:hyperlink w:anchor="_Toc83651634" w:history="1">
             <w:r>
               <w:rPr>
                 <w:rStyle w:val="Hyperlink"/>
@@ -214,13 +219,11 @@
             </w:r>
             <w:r>
               <w:rPr>
-                <w:rFonts w:cstheme="minorBidi"/>
+                <w:rFonts w:asciiTheme="minorHAnsi" w:hAnsiTheme="minorHAnsi" w:cstheme="minorBidi"/>
                 <w:b w:val="0"/>
                 <w:bCs w:val="0"/>
                 <w:noProof/>
-                <w:sz w:val="24"/>
-                <w:szCs w:val="24"/>
-                <w:lang w:eastAsia="en-GB"/>
+                <w:lang w:val="en-GB" w:eastAsia="en-GB"/>
               </w:rPr>
               <w:tab/>
             </w:r>
@@ -250,7 +253,7 @@
                 <w:noProof/>
                 <w:webHidden/>
               </w:rPr>
-              <w:instrText xml:space="preserve"> PAGEREF _Toc83644339 \h </w:instrText>
+              <w:instrText xml:space="preserve"> PAGEREF _Toc83651634 \h </w:instrText>
             </w:r>
             <w:r>
               <w:rPr>
@@ -289,16 +292,18 @@
               <w:tab w:val="right" w:leader="dot" w:pos="9016"/>
             </w:tabs>
             <w:rPr>
-              <w:rFonts w:cstheme="minorBidi"/>
+              <w:rFonts w:asciiTheme="minorHAnsi" w:hAnsiTheme="minorHAnsi" w:cstheme="minorBidi"/>
               <w:b w:val="0"/>
               <w:bCs w:val="0"/>
               <w:i w:val="0"/>
               <w:iCs w:val="0"/>
               <w:noProof/>
-              <w:lang w:eastAsia="en-GB"/>
+              <w:sz w:val="22"/>
+              <w:szCs w:val="22"/>
+              <w:lang w:val="en-GB" w:eastAsia="en-GB"/>
             </w:rPr>
           </w:pPr>
-          <w:hyperlink w:anchor="_Toc83644340" w:history="1">
+          <w:hyperlink w:anchor="_Toc83651635" w:history="1">
             <w:r>
               <w:rPr>
                 <w:rStyle w:val="Hyperlink"/>
@@ -309,13 +314,15 @@
             </w:r>
             <w:r>
               <w:rPr>
-                <w:rFonts w:cstheme="minorBidi"/>
+                <w:rFonts w:asciiTheme="minorHAnsi" w:hAnsiTheme="minorHAnsi" w:cstheme="minorBidi"/>
                 <w:b w:val="0"/>
                 <w:bCs w:val="0"/>
                 <w:i w:val="0"/>
                 <w:iCs w:val="0"/>
                 <w:noProof/>
-                <w:lang w:eastAsia="en-GB"/>
+                <w:sz w:val="22"/>
+                <w:szCs w:val="22"/>
+                <w:lang w:val="en-GB" w:eastAsia="en-GB"/>
               </w:rPr>
               <w:tab/>
             </w:r>
@@ -346,7 +353,7 @@
                 <w:noProof/>
                 <w:webHidden/>
               </w:rPr>
-              <w:instrText xml:space="preserve"> PAGEREF _Toc83644340 \h </w:instrText>
+              <w:instrText xml:space="preserve"> PAGEREF _Toc83651635 \h </w:instrText>
             </w:r>
             <w:r>
               <w:rPr>
@@ -385,16 +392,14 @@
               <w:tab w:val="right" w:leader="dot" w:pos="9016"/>
             </w:tabs>
             <w:rPr>
-              <w:rFonts w:cstheme="minorBidi"/>
+              <w:rFonts w:asciiTheme="minorHAnsi" w:hAnsiTheme="minorHAnsi" w:cstheme="minorBidi"/>
               <w:b w:val="0"/>
               <w:bCs w:val="0"/>
               <w:noProof/>
-              <w:sz w:val="24"/>
-              <w:szCs w:val="24"/>
-              <w:lang w:eastAsia="en-GB"/>
+              <w:lang w:val="en-GB" w:eastAsia="en-GB"/>
             </w:rPr>
           </w:pPr>
-          <w:hyperlink w:anchor="_Toc83644341" w:history="1">
+          <w:hyperlink w:anchor="_Toc83651636" w:history="1">
             <w:r>
               <w:rPr>
                 <w:rStyle w:val="Hyperlink"/>
@@ -404,13 +409,11 @@
             </w:r>
             <w:r>
               <w:rPr>
-                <w:rFonts w:cstheme="minorBidi"/>
+                <w:rFonts w:asciiTheme="minorHAnsi" w:hAnsiTheme="minorHAnsi" w:cstheme="minorBidi"/>
                 <w:b w:val="0"/>
                 <w:bCs w:val="0"/>
                 <w:noProof/>
-                <w:sz w:val="24"/>
-                <w:szCs w:val="24"/>
-                <w:lang w:eastAsia="en-GB"/>
+                <w:lang w:val="en-GB" w:eastAsia="en-GB"/>
               </w:rPr>
               <w:tab/>
             </w:r>
@@ -440,7 +443,7 @@
                 <w:noProof/>
                 <w:webHidden/>
               </w:rPr>
-              <w:instrText xml:space="preserve"> PAGEREF _Toc83644341 \h </w:instrText>
+              <w:instrText xml:space="preserve"> PAGEREF _Toc83651636 \h </w:instrText>
             </w:r>
             <w:r>
               <w:rPr>
@@ -479,14 +482,14 @@
               <w:tab w:val="right" w:leader="dot" w:pos="9016"/>
             </w:tabs>
             <w:rPr>
-              <w:rFonts w:cstheme="minorBidi"/>
+              <w:rFonts w:asciiTheme="minorHAnsi" w:hAnsiTheme="minorHAnsi" w:cstheme="minorBidi"/>
               <w:noProof/>
-              <w:sz w:val="24"/>
-              <w:szCs w:val="24"/>
-              <w:lang w:eastAsia="en-GB"/>
+              <w:sz w:val="22"/>
+              <w:szCs w:val="22"/>
+              <w:lang w:val="en-GB" w:eastAsia="en-GB"/>
             </w:rPr>
           </w:pPr>
-          <w:hyperlink w:anchor="_Toc83644342" w:history="1">
+          <w:hyperlink w:anchor="_Toc83651637" w:history="1">
             <w:r>
               <w:rPr>
                 <w:rStyle w:val="Hyperlink"/>
@@ -496,11 +499,11 @@
             </w:r>
             <w:r>
               <w:rPr>
-                <w:rFonts w:cstheme="minorBidi"/>
+                <w:rFonts w:asciiTheme="minorHAnsi" w:hAnsiTheme="minorHAnsi" w:cstheme="minorBidi"/>
                 <w:noProof/>
-                <w:sz w:val="24"/>
-                <w:szCs w:val="24"/>
-                <w:lang w:eastAsia="en-GB"/>
+                <w:sz w:val="22"/>
+                <w:szCs w:val="22"/>
+                <w:lang w:val="en-GB" w:eastAsia="en-GB"/>
               </w:rPr>
               <w:tab/>
             </w:r>
@@ -547,7 +550,7 @@
                 <w:noProof/>
                 <w:webHidden/>
               </w:rPr>
-              <w:instrText xml:space="preserve"> PAGEREF _Toc83644342 \h </w:instrText>
+              <w:instrText xml:space="preserve"> PAGEREF _Toc83651637 \h </w:instrText>
             </w:r>
             <w:r>
               <w:rPr>
@@ -586,14 +589,14 @@
               <w:tab w:val="right" w:leader="dot" w:pos="9016"/>
             </w:tabs>
             <w:rPr>
-              <w:rFonts w:cstheme="minorBidi"/>
+              <w:rFonts w:asciiTheme="minorHAnsi" w:hAnsiTheme="minorHAnsi" w:cstheme="minorBidi"/>
               <w:noProof/>
-              <w:sz w:val="24"/>
-              <w:szCs w:val="24"/>
-              <w:lang w:eastAsia="en-GB"/>
+              <w:sz w:val="22"/>
+              <w:szCs w:val="22"/>
+              <w:lang w:val="en-GB" w:eastAsia="en-GB"/>
             </w:rPr>
           </w:pPr>
-          <w:hyperlink w:anchor="_Toc83644343" w:history="1">
+          <w:hyperlink w:anchor="_Toc83651638" w:history="1">
             <w:r>
               <w:rPr>
                 <w:rStyle w:val="Hyperlink"/>
@@ -603,11 +606,11 @@
             </w:r>
             <w:r>
               <w:rPr>
-                <w:rFonts w:cstheme="minorBidi"/>
+                <w:rFonts w:asciiTheme="minorHAnsi" w:hAnsiTheme="minorHAnsi" w:cstheme="minorBidi"/>
                 <w:noProof/>
-                <w:sz w:val="24"/>
-                <w:szCs w:val="24"/>
-                <w:lang w:eastAsia="en-GB"/>
+                <w:sz w:val="22"/>
+                <w:szCs w:val="22"/>
+                <w:lang w:val="en-GB" w:eastAsia="en-GB"/>
               </w:rPr>
               <w:tab/>
             </w:r>
@@ -671,7 +674,7 @@
                 <w:noProof/>
                 <w:webHidden/>
               </w:rPr>
-              <w:instrText xml:space="preserve"> PAGEREF _Toc83644343 \h </w:instrText>
+              <w:instrText xml:space="preserve"> PAGEREF _Toc83651638 \h </w:instrText>
             </w:r>
             <w:r>
               <w:rPr>
@@ -710,14 +713,14 @@
               <w:tab w:val="right" w:leader="dot" w:pos="9016"/>
             </w:tabs>
             <w:rPr>
-              <w:rFonts w:cstheme="minorBidi"/>
+              <w:rFonts w:asciiTheme="minorHAnsi" w:hAnsiTheme="minorHAnsi" w:cstheme="minorBidi"/>
               <w:noProof/>
-              <w:sz w:val="24"/>
-              <w:szCs w:val="24"/>
-              <w:lang w:eastAsia="en-GB"/>
+              <w:sz w:val="22"/>
+              <w:szCs w:val="22"/>
+              <w:lang w:val="en-GB" w:eastAsia="en-GB"/>
             </w:rPr>
           </w:pPr>
-          <w:hyperlink w:anchor="_Toc83644344" w:history="1">
+          <w:hyperlink w:anchor="_Toc83651639" w:history="1">
             <w:r>
               <w:rPr>
                 <w:rStyle w:val="Hyperlink"/>
@@ -727,11 +730,11 @@
             </w:r>
             <w:r>
               <w:rPr>
-                <w:rFonts w:cstheme="minorBidi"/>
+                <w:rFonts w:asciiTheme="minorHAnsi" w:hAnsiTheme="minorHAnsi" w:cstheme="minorBidi"/>
                 <w:noProof/>
-                <w:sz w:val="24"/>
-                <w:szCs w:val="24"/>
-                <w:lang w:eastAsia="en-GB"/>
+                <w:sz w:val="22"/>
+                <w:szCs w:val="22"/>
+                <w:lang w:val="en-GB" w:eastAsia="en-GB"/>
               </w:rPr>
               <w:tab/>
             </w:r>
@@ -795,7 +798,7 @@
                 <w:noProof/>
                 <w:webHidden/>
               </w:rPr>
-              <w:instrText xml:space="preserve"> PAGEREF _Toc83644344 \h </w:instrText>
+              <w:instrText xml:space="preserve"> PAGEREF _Toc83651639 \h </w:instrText>
             </w:r>
             <w:r>
               <w:rPr>
@@ -834,16 +837,14 @@
               <w:tab w:val="right" w:leader="dot" w:pos="9016"/>
             </w:tabs>
             <w:rPr>
-              <w:rFonts w:cstheme="minorBidi"/>
+              <w:rFonts w:asciiTheme="minorHAnsi" w:hAnsiTheme="minorHAnsi" w:cstheme="minorBidi"/>
               <w:b w:val="0"/>
               <w:bCs w:val="0"/>
               <w:noProof/>
-              <w:sz w:val="24"/>
-              <w:szCs w:val="24"/>
-              <w:lang w:eastAsia="en-GB"/>
+              <w:lang w:val="en-GB" w:eastAsia="en-GB"/>
             </w:rPr>
           </w:pPr>
-          <w:hyperlink w:anchor="_Toc83644345" w:history="1">
+          <w:hyperlink w:anchor="_Toc83651640" w:history="1">
             <w:r>
               <w:rPr>
                 <w:rStyle w:val="Hyperlink"/>
@@ -853,13 +854,11 @@
             </w:r>
             <w:r>
               <w:rPr>
-                <w:rFonts w:cstheme="minorBidi"/>
+                <w:rFonts w:asciiTheme="minorHAnsi" w:hAnsiTheme="minorHAnsi" w:cstheme="minorBidi"/>
                 <w:b w:val="0"/>
                 <w:bCs w:val="0"/>
                 <w:noProof/>
-                <w:sz w:val="24"/>
-                <w:szCs w:val="24"/>
-                <w:lang w:eastAsia="en-GB"/>
+                <w:lang w:val="en-GB" w:eastAsia="en-GB"/>
               </w:rPr>
               <w:tab/>
             </w:r>
@@ -889,7 +888,7 @@
                 <w:noProof/>
                 <w:webHidden/>
               </w:rPr>
-              <w:instrText xml:space="preserve"> PAGEREF _Toc83644345 \h </w:instrText>
+              <w:instrText xml:space="preserve"> PAGEREF _Toc83651640 \h </w:instrText>
             </w:r>
             <w:r>
               <w:rPr>
@@ -909,7 +908,7 @@
                 <w:noProof/>
                 <w:webHidden/>
               </w:rPr>
-              <w:t>6</w:t>
+              <w:t>5</w:t>
             </w:r>
             <w:r>
               <w:rPr>
@@ -928,14 +927,14 @@
               <w:tab w:val="right" w:leader="dot" w:pos="9016"/>
             </w:tabs>
             <w:rPr>
-              <w:rFonts w:cstheme="minorBidi"/>
+              <w:rFonts w:asciiTheme="minorHAnsi" w:hAnsiTheme="minorHAnsi" w:cstheme="minorBidi"/>
               <w:noProof/>
-              <w:sz w:val="24"/>
-              <w:szCs w:val="24"/>
-              <w:lang w:eastAsia="en-GB"/>
+              <w:sz w:val="22"/>
+              <w:szCs w:val="22"/>
+              <w:lang w:val="en-GB" w:eastAsia="en-GB"/>
             </w:rPr>
           </w:pPr>
-          <w:hyperlink w:anchor="_Toc83644346" w:history="1">
+          <w:hyperlink w:anchor="_Toc83651641" w:history="1">
             <w:r>
               <w:rPr>
                 <w:rStyle w:val="Hyperlink"/>
@@ -945,11 +944,11 @@
             </w:r>
             <w:r>
               <w:rPr>
-                <w:rFonts w:cstheme="minorBidi"/>
+                <w:rFonts w:asciiTheme="minorHAnsi" w:hAnsiTheme="minorHAnsi" w:cstheme="minorBidi"/>
                 <w:noProof/>
-                <w:sz w:val="24"/>
-                <w:szCs w:val="24"/>
-                <w:lang w:eastAsia="en-GB"/>
+                <w:sz w:val="22"/>
+                <w:szCs w:val="22"/>
+                <w:lang w:val="en-GB" w:eastAsia="en-GB"/>
               </w:rPr>
               <w:tab/>
             </w:r>
@@ -979,7 +978,7 @@
                 <w:noProof/>
                 <w:webHidden/>
               </w:rPr>
-              <w:instrText xml:space="preserve"> PAGEREF _Toc83644346 \h </w:instrText>
+              <w:instrText xml:space="preserve"> PAGEREF _Toc83651641 \h </w:instrText>
             </w:r>
             <w:r>
               <w:rPr>
@@ -1018,28 +1017,29 @@
               <w:tab w:val="right" w:leader="dot" w:pos="9016"/>
             </w:tabs>
             <w:rPr>
-              <w:rFonts w:cstheme="minorBidi"/>
+              <w:rFonts w:asciiTheme="minorHAnsi" w:hAnsiTheme="minorHAnsi" w:cstheme="minorBidi"/>
               <w:noProof/>
-              <w:sz w:val="24"/>
-              <w:szCs w:val="24"/>
-              <w:lang w:eastAsia="en-GB"/>
+              <w:sz w:val="22"/>
+              <w:szCs w:val="22"/>
+              <w:lang w:val="en-GB" w:eastAsia="en-GB"/>
             </w:rPr>
           </w:pPr>
-          <w:hyperlink w:anchor="_Toc83644347" w:history="1">
+          <w:hyperlink w:anchor="_Toc83651642" w:history="1">
             <w:r>
               <w:rPr>
                 <w:rStyle w:val="Hyperlink"/>
                 <w:noProof/>
-              </w:rPr>
-              <w:t>1.1.1.1.</w:t>
-            </w:r>
-            <w:r>
-              <w:rPr>
-                <w:rFonts w:cstheme="minorBidi"/>
+                <w:lang w:val="en-US"/>
+              </w:rPr>
+              <w:t>1.1.1.1</w:t>
+            </w:r>
+            <w:r>
+              <w:rPr>
+                <w:rFonts w:asciiTheme="minorHAnsi" w:hAnsiTheme="minorHAnsi" w:cstheme="minorBidi"/>
                 <w:noProof/>
-                <w:sz w:val="24"/>
-                <w:szCs w:val="24"/>
-                <w:lang w:eastAsia="en-GB"/>
+                <w:sz w:val="22"/>
+                <w:szCs w:val="22"/>
+                <w:lang w:val="en-GB" w:eastAsia="en-GB"/>
               </w:rPr>
               <w:tab/>
             </w:r>
@@ -1047,8 +1047,9 @@
               <w:rPr>
                 <w:rStyle w:val="Hyperlink"/>
                 <w:noProof/>
-              </w:rPr>
-              <w:t>Base and quote liquidity are checked independently.</w:t>
+                <w:lang w:val="en-US"/>
+              </w:rPr>
+              <w:t>Enough liquidity</w:t>
             </w:r>
             <w:r>
               <w:rPr>
@@ -1069,7 +1070,7 @@
                 <w:noProof/>
                 <w:webHidden/>
               </w:rPr>
-              <w:instrText xml:space="preserve"> PAGEREF _Toc83644347 \h </w:instrText>
+              <w:instrText xml:space="preserve"> PAGEREF _Toc83651642 \h </w:instrText>
             </w:r>
             <w:r>
               <w:rPr>
@@ -1108,28 +1109,28 @@
               <w:tab w:val="right" w:leader="dot" w:pos="9016"/>
             </w:tabs>
             <w:rPr>
-              <w:rFonts w:cstheme="minorBidi"/>
+              <w:rFonts w:asciiTheme="minorHAnsi" w:hAnsiTheme="minorHAnsi" w:cstheme="minorBidi"/>
               <w:noProof/>
-              <w:sz w:val="24"/>
-              <w:szCs w:val="24"/>
-              <w:lang w:eastAsia="en-GB"/>
+              <w:sz w:val="22"/>
+              <w:szCs w:val="22"/>
+              <w:lang w:val="en-GB" w:eastAsia="en-GB"/>
             </w:rPr>
           </w:pPr>
-          <w:hyperlink w:anchor="_Toc83644348" w:history="1">
+          <w:hyperlink w:anchor="_Toc83651643" w:history="1">
             <w:r>
               <w:rPr>
                 <w:rStyle w:val="Hyperlink"/>
                 <w:noProof/>
               </w:rPr>
-              <w:t>1.1.1.2.</w:t>
-            </w:r>
-            <w:r>
-              <w:rPr>
-                <w:rFonts w:cstheme="minorBidi"/>
+              <w:t>2.1.1.1</w:t>
+            </w:r>
+            <w:r>
+              <w:rPr>
+                <w:rFonts w:asciiTheme="minorHAnsi" w:hAnsiTheme="minorHAnsi" w:cstheme="minorBidi"/>
                 <w:noProof/>
-                <w:sz w:val="24"/>
-                <w:szCs w:val="24"/>
-                <w:lang w:eastAsia="en-GB"/>
+                <w:sz w:val="22"/>
+                <w:szCs w:val="22"/>
+                <w:lang w:val="en-GB" w:eastAsia="en-GB"/>
               </w:rPr>
               <w:tab/>
             </w:r>
@@ -1159,7 +1160,7 @@
                 <w:noProof/>
                 <w:webHidden/>
               </w:rPr>
-              <w:instrText xml:space="preserve"> PAGEREF _Toc83644348 \h </w:instrText>
+              <w:instrText xml:space="preserve"> PAGEREF _Toc83651643 \h </w:instrText>
             </w:r>
             <w:r>
               <w:rPr>
@@ -1198,28 +1199,28 @@
               <w:tab w:val="right" w:leader="dot" w:pos="9016"/>
             </w:tabs>
             <w:rPr>
-              <w:rFonts w:cstheme="minorBidi"/>
+              <w:rFonts w:asciiTheme="minorHAnsi" w:hAnsiTheme="minorHAnsi" w:cstheme="minorBidi"/>
               <w:noProof/>
-              <w:sz w:val="24"/>
-              <w:szCs w:val="24"/>
-              <w:lang w:eastAsia="en-GB"/>
+              <w:sz w:val="22"/>
+              <w:szCs w:val="22"/>
+              <w:lang w:val="en-GB" w:eastAsia="en-GB"/>
             </w:rPr>
           </w:pPr>
-          <w:hyperlink w:anchor="_Toc83644349" w:history="1">
+          <w:hyperlink w:anchor="_Toc83651644" w:history="1">
             <w:r>
               <w:rPr>
                 <w:rStyle w:val="Hyperlink"/>
                 <w:noProof/>
               </w:rPr>
-              <w:t>1.1.1.3.</w:t>
-            </w:r>
-            <w:r>
-              <w:rPr>
-                <w:rFonts w:cstheme="minorBidi"/>
+              <w:t>3.1.1.1</w:t>
+            </w:r>
+            <w:r>
+              <w:rPr>
+                <w:rFonts w:asciiTheme="minorHAnsi" w:hAnsiTheme="minorHAnsi" w:cstheme="minorBidi"/>
                 <w:noProof/>
-                <w:sz w:val="24"/>
-                <w:szCs w:val="24"/>
-                <w:lang w:eastAsia="en-GB"/>
+                <w:sz w:val="22"/>
+                <w:szCs w:val="22"/>
+                <w:lang w:val="en-GB" w:eastAsia="en-GB"/>
               </w:rPr>
               <w:tab/>
             </w:r>
@@ -1249,7 +1250,7 @@
                 <w:noProof/>
                 <w:webHidden/>
               </w:rPr>
-              <w:instrText xml:space="preserve"> PAGEREF _Toc83644349 \h </w:instrText>
+              <w:instrText xml:space="preserve"> PAGEREF _Toc83651644 \h </w:instrText>
             </w:r>
             <w:r>
               <w:rPr>
@@ -1288,16 +1289,18 @@
               <w:tab w:val="right" w:leader="dot" w:pos="9016"/>
             </w:tabs>
             <w:rPr>
-              <w:rFonts w:cstheme="minorBidi"/>
+              <w:rFonts w:asciiTheme="minorHAnsi" w:hAnsiTheme="minorHAnsi" w:cstheme="minorBidi"/>
               <w:b w:val="0"/>
               <w:bCs w:val="0"/>
               <w:i w:val="0"/>
               <w:iCs w:val="0"/>
               <w:noProof/>
-              <w:lang w:eastAsia="en-GB"/>
+              <w:sz w:val="22"/>
+              <w:szCs w:val="22"/>
+              <w:lang w:val="en-GB" w:eastAsia="en-GB"/>
             </w:rPr>
           </w:pPr>
-          <w:hyperlink w:anchor="_Toc83644350" w:history="1">
+          <w:hyperlink w:anchor="_Toc83651645" w:history="1">
             <w:r>
               <w:rPr>
                 <w:rStyle w:val="Hyperlink"/>
@@ -1308,13 +1311,15 @@
             </w:r>
             <w:r>
               <w:rPr>
-                <w:rFonts w:cstheme="minorBidi"/>
+                <w:rFonts w:asciiTheme="minorHAnsi" w:hAnsiTheme="minorHAnsi" w:cstheme="minorBidi"/>
                 <w:b w:val="0"/>
                 <w:bCs w:val="0"/>
                 <w:i w:val="0"/>
                 <w:iCs w:val="0"/>
                 <w:noProof/>
-                <w:lang w:eastAsia="en-GB"/>
+                <w:sz w:val="22"/>
+                <w:szCs w:val="22"/>
+                <w:lang w:val="en-GB" w:eastAsia="en-GB"/>
               </w:rPr>
               <w:tab/>
             </w:r>
@@ -1345,7 +1350,7 @@
                 <w:noProof/>
                 <w:webHidden/>
               </w:rPr>
-              <w:instrText xml:space="preserve"> PAGEREF _Toc83644350 \h </w:instrText>
+              <w:instrText xml:space="preserve"> PAGEREF _Toc83651645 \h </w:instrText>
             </w:r>
             <w:r>
               <w:rPr>
@@ -1384,16 +1389,18 @@
               <w:tab w:val="right" w:leader="dot" w:pos="9016"/>
             </w:tabs>
             <w:rPr>
-              <w:rFonts w:cstheme="minorBidi"/>
+              <w:rFonts w:asciiTheme="minorHAnsi" w:hAnsiTheme="minorHAnsi" w:cstheme="minorBidi"/>
               <w:b w:val="0"/>
               <w:bCs w:val="0"/>
               <w:i w:val="0"/>
               <w:iCs w:val="0"/>
               <w:noProof/>
-              <w:lang w:eastAsia="en-GB"/>
+              <w:sz w:val="22"/>
+              <w:szCs w:val="22"/>
+              <w:lang w:val="en-GB" w:eastAsia="en-GB"/>
             </w:rPr>
           </w:pPr>
-          <w:hyperlink w:anchor="_Toc83644351" w:history="1">
+          <w:hyperlink w:anchor="_Toc83651646" w:history="1">
             <w:r>
               <w:rPr>
                 <w:rStyle w:val="Hyperlink"/>
@@ -1404,13 +1411,15 @@
             </w:r>
             <w:r>
               <w:rPr>
-                <w:rFonts w:cstheme="minorBidi"/>
+                <w:rFonts w:asciiTheme="minorHAnsi" w:hAnsiTheme="minorHAnsi" w:cstheme="minorBidi"/>
                 <w:b w:val="0"/>
                 <w:bCs w:val="0"/>
                 <w:i w:val="0"/>
                 <w:iCs w:val="0"/>
                 <w:noProof/>
-                <w:lang w:eastAsia="en-GB"/>
+                <w:sz w:val="22"/>
+                <w:szCs w:val="22"/>
+                <w:lang w:val="en-GB" w:eastAsia="en-GB"/>
               </w:rPr>
               <w:tab/>
             </w:r>
@@ -1441,7 +1450,7 @@
                 <w:noProof/>
                 <w:webHidden/>
               </w:rPr>
-              <w:instrText xml:space="preserve"> PAGEREF _Toc83644351 \h </w:instrText>
+              <w:instrText xml:space="preserve"> PAGEREF _Toc83651646 \h </w:instrText>
             </w:r>
             <w:r>
               <w:rPr>
@@ -1480,16 +1489,18 @@
               <w:tab w:val="right" w:leader="dot" w:pos="9016"/>
             </w:tabs>
             <w:rPr>
-              <w:rFonts w:cstheme="minorBidi"/>
+              <w:rFonts w:asciiTheme="minorHAnsi" w:hAnsiTheme="minorHAnsi" w:cstheme="minorBidi"/>
               <w:b w:val="0"/>
               <w:bCs w:val="0"/>
               <w:i w:val="0"/>
               <w:iCs w:val="0"/>
               <w:noProof/>
-              <w:lang w:eastAsia="en-GB"/>
+              <w:sz w:val="22"/>
+              <w:szCs w:val="22"/>
+              <w:lang w:val="en-GB" w:eastAsia="en-GB"/>
             </w:rPr>
           </w:pPr>
-          <w:hyperlink w:anchor="_Toc83644352" w:history="1">
+          <w:hyperlink w:anchor="_Toc83651647" w:history="1">
             <w:r>
               <w:rPr>
                 <w:rStyle w:val="Hyperlink"/>
@@ -1500,13 +1511,15 @@
             </w:r>
             <w:r>
               <w:rPr>
-                <w:rFonts w:cstheme="minorBidi"/>
+                <w:rFonts w:asciiTheme="minorHAnsi" w:hAnsiTheme="minorHAnsi" w:cstheme="minorBidi"/>
                 <w:b w:val="0"/>
                 <w:bCs w:val="0"/>
                 <w:i w:val="0"/>
                 <w:iCs w:val="0"/>
                 <w:noProof/>
-                <w:lang w:eastAsia="en-GB"/>
+                <w:sz w:val="22"/>
+                <w:szCs w:val="22"/>
+                <w:lang w:val="en-GB" w:eastAsia="en-GB"/>
               </w:rPr>
               <w:tab/>
             </w:r>
@@ -1537,7 +1550,7 @@
                 <w:noProof/>
                 <w:webHidden/>
               </w:rPr>
-              <w:instrText xml:space="preserve"> PAGEREF _Toc83644352 \h </w:instrText>
+              <w:instrText xml:space="preserve"> PAGEREF _Toc83651647 \h </w:instrText>
             </w:r>
             <w:r>
               <w:rPr>
@@ -1576,16 +1589,14 @@
               <w:tab w:val="right" w:leader="dot" w:pos="9016"/>
             </w:tabs>
             <w:rPr>
-              <w:rFonts w:cstheme="minorBidi"/>
+              <w:rFonts w:asciiTheme="minorHAnsi" w:hAnsiTheme="minorHAnsi" w:cstheme="minorBidi"/>
               <w:b w:val="0"/>
               <w:bCs w:val="0"/>
               <w:noProof/>
-              <w:sz w:val="24"/>
-              <w:szCs w:val="24"/>
-              <w:lang w:eastAsia="en-GB"/>
+              <w:lang w:val="en-GB" w:eastAsia="en-GB"/>
             </w:rPr>
           </w:pPr>
-          <w:hyperlink w:anchor="_Toc83644353" w:history="1">
+          <w:hyperlink w:anchor="_Toc83651648" w:history="1">
             <w:r>
               <w:rPr>
                 <w:rStyle w:val="Hyperlink"/>
@@ -1595,13 +1606,11 @@
             </w:r>
             <w:r>
               <w:rPr>
-                <w:rFonts w:cstheme="minorBidi"/>
+                <w:rFonts w:asciiTheme="minorHAnsi" w:hAnsiTheme="minorHAnsi" w:cstheme="minorBidi"/>
                 <w:b w:val="0"/>
                 <w:bCs w:val="0"/>
                 <w:noProof/>
-                <w:sz w:val="24"/>
-                <w:szCs w:val="24"/>
-                <w:lang w:eastAsia="en-GB"/>
+                <w:lang w:val="en-GB" w:eastAsia="en-GB"/>
               </w:rPr>
               <w:tab/>
             </w:r>
@@ -1631,7 +1640,7 @@
                 <w:noProof/>
                 <w:webHidden/>
               </w:rPr>
-              <w:instrText xml:space="preserve"> PAGEREF _Toc83644353 \h </w:instrText>
+              <w:instrText xml:space="preserve"> PAGEREF _Toc83651648 \h </w:instrText>
             </w:r>
             <w:r>
               <w:rPr>
@@ -1670,16 +1679,14 @@
               <w:tab w:val="right" w:leader="dot" w:pos="9016"/>
             </w:tabs>
             <w:rPr>
-              <w:rFonts w:cstheme="minorBidi"/>
+              <w:rFonts w:asciiTheme="minorHAnsi" w:hAnsiTheme="minorHAnsi" w:cstheme="minorBidi"/>
               <w:b w:val="0"/>
               <w:bCs w:val="0"/>
               <w:noProof/>
-              <w:sz w:val="24"/>
-              <w:szCs w:val="24"/>
-              <w:lang w:eastAsia="en-GB"/>
+              <w:lang w:val="en-GB" w:eastAsia="en-GB"/>
             </w:rPr>
           </w:pPr>
-          <w:hyperlink w:anchor="_Toc83644354" w:history="1">
+          <w:hyperlink w:anchor="_Toc83651649" w:history="1">
             <w:r>
               <w:rPr>
                 <w:rStyle w:val="Hyperlink"/>
@@ -1689,13 +1696,11 @@
             </w:r>
             <w:r>
               <w:rPr>
-                <w:rFonts w:cstheme="minorBidi"/>
+                <w:rFonts w:asciiTheme="minorHAnsi" w:hAnsiTheme="minorHAnsi" w:cstheme="minorBidi"/>
                 <w:b w:val="0"/>
                 <w:bCs w:val="0"/>
                 <w:noProof/>
-                <w:sz w:val="24"/>
-                <w:szCs w:val="24"/>
-                <w:lang w:eastAsia="en-GB"/>
+                <w:lang w:val="en-GB" w:eastAsia="en-GB"/>
               </w:rPr>
               <w:tab/>
             </w:r>
@@ -1725,7 +1730,7 @@
                 <w:noProof/>
                 <w:webHidden/>
               </w:rPr>
-              <w:instrText xml:space="preserve"> PAGEREF _Toc83644354 \h </w:instrText>
+              <w:instrText xml:space="preserve"> PAGEREF _Toc83651649 \h </w:instrText>
             </w:r>
             <w:r>
               <w:rPr>
@@ -1764,16 +1769,14 @@
               <w:tab w:val="right" w:leader="dot" w:pos="9016"/>
             </w:tabs>
             <w:rPr>
-              <w:rFonts w:cstheme="minorBidi"/>
+              <w:rFonts w:asciiTheme="minorHAnsi" w:hAnsiTheme="minorHAnsi" w:cstheme="minorBidi"/>
               <w:b w:val="0"/>
               <w:bCs w:val="0"/>
               <w:noProof/>
-              <w:sz w:val="24"/>
-              <w:szCs w:val="24"/>
-              <w:lang w:eastAsia="en-GB"/>
+              <w:lang w:val="en-GB" w:eastAsia="en-GB"/>
             </w:rPr>
           </w:pPr>
-          <w:hyperlink w:anchor="_Toc83644355" w:history="1">
+          <w:hyperlink w:anchor="_Toc83651650" w:history="1">
             <w:r>
               <w:rPr>
                 <w:rStyle w:val="Hyperlink"/>
@@ -1783,13 +1786,11 @@
             </w:r>
             <w:r>
               <w:rPr>
-                <w:rFonts w:cstheme="minorBidi"/>
+                <w:rFonts w:asciiTheme="minorHAnsi" w:hAnsiTheme="minorHAnsi" w:cstheme="minorBidi"/>
                 <w:b w:val="0"/>
                 <w:bCs w:val="0"/>
                 <w:noProof/>
-                <w:sz w:val="24"/>
-                <w:szCs w:val="24"/>
-                <w:lang w:eastAsia="en-GB"/>
+                <w:lang w:val="en-GB" w:eastAsia="en-GB"/>
               </w:rPr>
               <w:tab/>
             </w:r>
@@ -1819,7 +1820,7 @@
                 <w:noProof/>
                 <w:webHidden/>
               </w:rPr>
-              <w:instrText xml:space="preserve"> PAGEREF _Toc83644355 \h </w:instrText>
+              <w:instrText xml:space="preserve"> PAGEREF _Toc83651650 \h </w:instrText>
             </w:r>
             <w:r>
               <w:rPr>
@@ -1858,16 +1859,14 @@
               <w:tab w:val="right" w:leader="dot" w:pos="9016"/>
             </w:tabs>
             <w:rPr>
-              <w:rFonts w:cstheme="minorBidi"/>
+              <w:rFonts w:asciiTheme="minorHAnsi" w:hAnsiTheme="minorHAnsi" w:cstheme="minorBidi"/>
               <w:b w:val="0"/>
               <w:bCs w:val="0"/>
               <w:noProof/>
-              <w:sz w:val="24"/>
-              <w:szCs w:val="24"/>
-              <w:lang w:eastAsia="en-GB"/>
+              <w:lang w:val="en-GB" w:eastAsia="en-GB"/>
             </w:rPr>
           </w:pPr>
-          <w:hyperlink w:anchor="_Toc83644356" w:history="1">
+          <w:hyperlink w:anchor="_Toc83651651" w:history="1">
             <w:r>
               <w:rPr>
                 <w:rStyle w:val="Hyperlink"/>
@@ -1877,13 +1876,11 @@
             </w:r>
             <w:r>
               <w:rPr>
-                <w:rFonts w:cstheme="minorBidi"/>
+                <w:rFonts w:asciiTheme="minorHAnsi" w:hAnsiTheme="minorHAnsi" w:cstheme="minorBidi"/>
                 <w:b w:val="0"/>
                 <w:bCs w:val="0"/>
                 <w:noProof/>
-                <w:sz w:val="24"/>
-                <w:szCs w:val="24"/>
-                <w:lang w:eastAsia="en-GB"/>
+                <w:lang w:val="en-GB" w:eastAsia="en-GB"/>
               </w:rPr>
               <w:tab/>
             </w:r>
@@ -1913,7 +1910,7 @@
                 <w:noProof/>
                 <w:webHidden/>
               </w:rPr>
-              <w:instrText xml:space="preserve"> PAGEREF _Toc83644356 \h </w:instrText>
+              <w:instrText xml:space="preserve"> PAGEREF _Toc83651651 \h </w:instrText>
             </w:r>
             <w:r>
               <w:rPr>
@@ -1952,16 +1949,14 @@
               <w:tab w:val="right" w:leader="dot" w:pos="9016"/>
             </w:tabs>
             <w:rPr>
-              <w:rFonts w:cstheme="minorBidi"/>
+              <w:rFonts w:asciiTheme="minorHAnsi" w:hAnsiTheme="minorHAnsi" w:cstheme="minorBidi"/>
               <w:b w:val="0"/>
               <w:bCs w:val="0"/>
               <w:noProof/>
-              <w:sz w:val="24"/>
-              <w:szCs w:val="24"/>
-              <w:lang w:eastAsia="en-GB"/>
+              <w:lang w:val="en-GB" w:eastAsia="en-GB"/>
             </w:rPr>
           </w:pPr>
-          <w:hyperlink w:anchor="_Toc83644357" w:history="1">
+          <w:hyperlink w:anchor="_Toc83651652" w:history="1">
             <w:r>
               <w:rPr>
                 <w:rStyle w:val="Hyperlink"/>
@@ -1971,13 +1966,11 @@
             </w:r>
             <w:r>
               <w:rPr>
-                <w:rFonts w:cstheme="minorBidi"/>
+                <w:rFonts w:asciiTheme="minorHAnsi" w:hAnsiTheme="minorHAnsi" w:cstheme="minorBidi"/>
                 <w:b w:val="0"/>
                 <w:bCs w:val="0"/>
                 <w:noProof/>
-                <w:sz w:val="24"/>
-                <w:szCs w:val="24"/>
-                <w:lang w:eastAsia="en-GB"/>
+                <w:lang w:val="en-GB" w:eastAsia="en-GB"/>
               </w:rPr>
               <w:tab/>
             </w:r>
@@ -2007,7 +2000,7 @@
                 <w:noProof/>
                 <w:webHidden/>
               </w:rPr>
-              <w:instrText xml:space="preserve"> PAGEREF _Toc83644357 \h </w:instrText>
+              <w:instrText xml:space="preserve"> PAGEREF _Toc83651652 \h </w:instrText>
             </w:r>
             <w:r>
               <w:rPr>
@@ -2027,7 +2020,7 @@
                 <w:noProof/>
                 <w:webHidden/>
               </w:rPr>
-              <w:t>13</w:t>
+              <w:t>14</w:t>
             </w:r>
             <w:r>
               <w:rPr>
@@ -2046,16 +2039,14 @@
               <w:tab w:val="right" w:leader="dot" w:pos="9016"/>
             </w:tabs>
             <w:rPr>
-              <w:rFonts w:cstheme="minorBidi"/>
+              <w:rFonts w:asciiTheme="minorHAnsi" w:hAnsiTheme="minorHAnsi" w:cstheme="minorBidi"/>
               <w:b w:val="0"/>
               <w:bCs w:val="0"/>
               <w:noProof/>
-              <w:sz w:val="24"/>
-              <w:szCs w:val="24"/>
-              <w:lang w:eastAsia="en-GB"/>
+              <w:lang w:val="en-GB" w:eastAsia="en-GB"/>
             </w:rPr>
           </w:pPr>
-          <w:hyperlink w:anchor="_Toc83644358" w:history="1">
+          <w:hyperlink w:anchor="_Toc83651653" w:history="1">
             <w:r>
               <w:rPr>
                 <w:rStyle w:val="Hyperlink"/>
@@ -2065,13 +2056,11 @@
             </w:r>
             <w:r>
               <w:rPr>
-                <w:rFonts w:cstheme="minorBidi"/>
+                <w:rFonts w:asciiTheme="minorHAnsi" w:hAnsiTheme="minorHAnsi" w:cstheme="minorBidi"/>
                 <w:b w:val="0"/>
                 <w:bCs w:val="0"/>
                 <w:noProof/>
-                <w:sz w:val="24"/>
-                <w:szCs w:val="24"/>
-                <w:lang w:eastAsia="en-GB"/>
+                <w:lang w:val="en-GB" w:eastAsia="en-GB"/>
               </w:rPr>
               <w:tab/>
             </w:r>
@@ -2101,7 +2090,7 @@
                 <w:noProof/>
                 <w:webHidden/>
               </w:rPr>
-              <w:instrText xml:space="preserve"> PAGEREF _Toc83644358 \h </w:instrText>
+              <w:instrText xml:space="preserve"> PAGEREF _Toc83651653 \h </w:instrText>
             </w:r>
             <w:r>
               <w:rPr>
@@ -2121,7 +2110,7 @@
                 <w:noProof/>
                 <w:webHidden/>
               </w:rPr>
-              <w:t>14</w:t>
+              <w:t>15</w:t>
             </w:r>
             <w:r>
               <w:rPr>
@@ -2140,16 +2129,14 @@
               <w:tab w:val="right" w:leader="dot" w:pos="9016"/>
             </w:tabs>
             <w:rPr>
-              <w:rFonts w:cstheme="minorBidi"/>
+              <w:rFonts w:asciiTheme="minorHAnsi" w:hAnsiTheme="minorHAnsi" w:cstheme="minorBidi"/>
               <w:b w:val="0"/>
               <w:bCs w:val="0"/>
               <w:noProof/>
-              <w:sz w:val="24"/>
-              <w:szCs w:val="24"/>
-              <w:lang w:eastAsia="en-GB"/>
+              <w:lang w:val="en-GB" w:eastAsia="en-GB"/>
             </w:rPr>
           </w:pPr>
-          <w:hyperlink w:anchor="_Toc83644359" w:history="1">
+          <w:hyperlink w:anchor="_Toc83651654" w:history="1">
             <w:r>
               <w:rPr>
                 <w:rStyle w:val="Hyperlink"/>
@@ -2159,13 +2146,11 @@
             </w:r>
             <w:r>
               <w:rPr>
-                <w:rFonts w:cstheme="minorBidi"/>
+                <w:rFonts w:asciiTheme="minorHAnsi" w:hAnsiTheme="minorHAnsi" w:cstheme="minorBidi"/>
                 <w:b w:val="0"/>
                 <w:bCs w:val="0"/>
                 <w:noProof/>
-                <w:sz w:val="24"/>
-                <w:szCs w:val="24"/>
-                <w:lang w:eastAsia="en-GB"/>
+                <w:lang w:val="en-GB" w:eastAsia="en-GB"/>
               </w:rPr>
               <w:tab/>
             </w:r>
@@ -2195,7 +2180,7 @@
                 <w:noProof/>
                 <w:webHidden/>
               </w:rPr>
-              <w:instrText xml:space="preserve"> PAGEREF _Toc83644359 \h </w:instrText>
+              <w:instrText xml:space="preserve"> PAGEREF _Toc83651654 \h </w:instrText>
             </w:r>
             <w:r>
               <w:rPr>
@@ -2215,7 +2200,7 @@
                 <w:noProof/>
                 <w:webHidden/>
               </w:rPr>
-              <w:t>16</w:t>
+              <w:t>17</w:t>
             </w:r>
             <w:r>
               <w:rPr>
@@ -2234,16 +2219,14 @@
               <w:tab w:val="right" w:leader="dot" w:pos="9016"/>
             </w:tabs>
             <w:rPr>
-              <w:rFonts w:cstheme="minorBidi"/>
+              <w:rFonts w:asciiTheme="minorHAnsi" w:hAnsiTheme="minorHAnsi" w:cstheme="minorBidi"/>
               <w:b w:val="0"/>
               <w:bCs w:val="0"/>
               <w:noProof/>
-              <w:sz w:val="24"/>
-              <w:szCs w:val="24"/>
-              <w:lang w:eastAsia="en-GB"/>
+              <w:lang w:val="en-GB" w:eastAsia="en-GB"/>
             </w:rPr>
           </w:pPr>
-          <w:hyperlink w:anchor="_Toc83644360" w:history="1">
+          <w:hyperlink w:anchor="_Toc83651655" w:history="1">
             <w:r>
               <w:rPr>
                 <w:rStyle w:val="Hyperlink"/>
@@ -2253,13 +2236,11 @@
             </w:r>
             <w:r>
               <w:rPr>
-                <w:rFonts w:cstheme="minorBidi"/>
+                <w:rFonts w:asciiTheme="minorHAnsi" w:hAnsiTheme="minorHAnsi" w:cstheme="minorBidi"/>
                 <w:b w:val="0"/>
                 <w:bCs w:val="0"/>
                 <w:noProof/>
-                <w:sz w:val="24"/>
-                <w:szCs w:val="24"/>
-                <w:lang w:eastAsia="en-GB"/>
+                <w:lang w:val="en-GB" w:eastAsia="en-GB"/>
               </w:rPr>
               <w:tab/>
             </w:r>
@@ -2289,7 +2270,7 @@
                 <w:noProof/>
                 <w:webHidden/>
               </w:rPr>
-              <w:instrText xml:space="preserve"> PAGEREF _Toc83644360 \h </w:instrText>
+              <w:instrText xml:space="preserve"> PAGEREF _Toc83651655 \h </w:instrText>
             </w:r>
             <w:r>
               <w:rPr>
@@ -2309,7 +2290,7 @@
                 <w:noProof/>
                 <w:webHidden/>
               </w:rPr>
-              <w:t>22</w:t>
+              <w:t>23</w:t>
             </w:r>
             <w:r>
               <w:rPr>
@@ -2328,16 +2309,14 @@
               <w:tab w:val="right" w:leader="dot" w:pos="9016"/>
             </w:tabs>
             <w:rPr>
-              <w:rFonts w:cstheme="minorBidi"/>
+              <w:rFonts w:asciiTheme="minorHAnsi" w:hAnsiTheme="minorHAnsi" w:cstheme="minorBidi"/>
               <w:b w:val="0"/>
               <w:bCs w:val="0"/>
               <w:noProof/>
-              <w:sz w:val="24"/>
-              <w:szCs w:val="24"/>
-              <w:lang w:eastAsia="en-GB"/>
+              <w:lang w:val="en-GB" w:eastAsia="en-GB"/>
             </w:rPr>
           </w:pPr>
-          <w:hyperlink w:anchor="_Toc83644361" w:history="1">
+          <w:hyperlink w:anchor="_Toc83651656" w:history="1">
             <w:r>
               <w:rPr>
                 <w:rStyle w:val="Hyperlink"/>
@@ -2347,13 +2326,11 @@
             </w:r>
             <w:r>
               <w:rPr>
-                <w:rFonts w:cstheme="minorBidi"/>
+                <w:rFonts w:asciiTheme="minorHAnsi" w:hAnsiTheme="minorHAnsi" w:cstheme="minorBidi"/>
                 <w:b w:val="0"/>
                 <w:bCs w:val="0"/>
                 <w:noProof/>
-                <w:sz w:val="24"/>
-                <w:szCs w:val="24"/>
-                <w:lang w:eastAsia="en-GB"/>
+                <w:lang w:val="en-GB" w:eastAsia="en-GB"/>
               </w:rPr>
               <w:tab/>
             </w:r>
@@ -2383,7 +2360,7 @@
                 <w:noProof/>
                 <w:webHidden/>
               </w:rPr>
-              <w:instrText xml:space="preserve"> PAGEREF _Toc83644361 \h </w:instrText>
+              <w:instrText xml:space="preserve"> PAGEREF _Toc83651656 \h </w:instrText>
             </w:r>
             <w:r>
               <w:rPr>
@@ -2403,7 +2380,7 @@
                 <w:noProof/>
                 <w:webHidden/>
               </w:rPr>
-              <w:t>22</w:t>
+              <w:t>23</w:t>
             </w:r>
             <w:r>
               <w:rPr>
@@ -2421,16 +2398,14 @@
               <w:tab w:val="right" w:leader="dot" w:pos="9016"/>
             </w:tabs>
             <w:rPr>
-              <w:rFonts w:cstheme="minorBidi"/>
+              <w:rFonts w:asciiTheme="minorHAnsi" w:hAnsiTheme="minorHAnsi" w:cstheme="minorBidi"/>
               <w:b w:val="0"/>
               <w:bCs w:val="0"/>
               <w:noProof/>
-              <w:sz w:val="24"/>
-              <w:szCs w:val="24"/>
-              <w:lang w:eastAsia="en-GB"/>
+              <w:lang w:val="en-GB" w:eastAsia="en-GB"/>
             </w:rPr>
           </w:pPr>
-          <w:hyperlink w:anchor="_Toc83644362" w:history="1">
+          <w:hyperlink w:anchor="_Toc83651657" w:history="1">
             <w:r>
               <w:rPr>
                 <w:rStyle w:val="Hyperlink"/>
@@ -2457,7 +2432,7 @@
                 <w:noProof/>
                 <w:webHidden/>
               </w:rPr>
-              <w:instrText xml:space="preserve"> PAGEREF _Toc83644362 \h </w:instrText>
+              <w:instrText xml:space="preserve"> PAGEREF _Toc83651657 \h </w:instrText>
             </w:r>
             <w:r>
               <w:rPr>
@@ -2477,7 +2452,7 @@
                 <w:noProof/>
                 <w:webHidden/>
               </w:rPr>
-              <w:t>23</w:t>
+              <w:t>24</w:t>
             </w:r>
             <w:r>
               <w:rPr>
@@ -2496,16 +2471,14 @@
               <w:tab w:val="right" w:leader="dot" w:pos="9016"/>
             </w:tabs>
             <w:rPr>
-              <w:rFonts w:cstheme="minorBidi"/>
+              <w:rFonts w:asciiTheme="minorHAnsi" w:hAnsiTheme="minorHAnsi" w:cstheme="minorBidi"/>
               <w:b w:val="0"/>
               <w:bCs w:val="0"/>
               <w:noProof/>
-              <w:sz w:val="24"/>
-              <w:szCs w:val="24"/>
-              <w:lang w:eastAsia="en-GB"/>
+              <w:lang w:val="en-GB" w:eastAsia="en-GB"/>
             </w:rPr>
           </w:pPr>
-          <w:hyperlink w:anchor="_Toc83644363" w:history="1">
+          <w:hyperlink w:anchor="_Toc83651658" w:history="1">
             <w:r>
               <w:rPr>
                 <w:rStyle w:val="Hyperlink"/>
@@ -2515,13 +2488,11 @@
             </w:r>
             <w:r>
               <w:rPr>
-                <w:rFonts w:cstheme="minorBidi"/>
+                <w:rFonts w:asciiTheme="minorHAnsi" w:hAnsiTheme="minorHAnsi" w:cstheme="minorBidi"/>
                 <w:b w:val="0"/>
                 <w:bCs w:val="0"/>
                 <w:noProof/>
-                <w:sz w:val="24"/>
-                <w:szCs w:val="24"/>
-                <w:lang w:eastAsia="en-GB"/>
+                <w:lang w:val="en-GB" w:eastAsia="en-GB"/>
               </w:rPr>
               <w:tab/>
             </w:r>
@@ -2551,7 +2522,7 @@
                 <w:noProof/>
                 <w:webHidden/>
               </w:rPr>
-              <w:instrText xml:space="preserve"> PAGEREF _Toc83644363 \h </w:instrText>
+              <w:instrText xml:space="preserve"> PAGEREF _Toc83651658 \h </w:instrText>
             </w:r>
             <w:r>
               <w:rPr>
@@ -2571,7 +2542,7 @@
                 <w:noProof/>
                 <w:webHidden/>
               </w:rPr>
-              <w:t>23</w:t>
+              <w:t>24</w:t>
             </w:r>
             <w:r>
               <w:rPr>
@@ -2590,16 +2561,18 @@
               <w:tab w:val="right" w:leader="dot" w:pos="9016"/>
             </w:tabs>
             <w:rPr>
-              <w:rFonts w:cstheme="minorBidi"/>
+              <w:rFonts w:asciiTheme="minorHAnsi" w:hAnsiTheme="minorHAnsi" w:cstheme="minorBidi"/>
               <w:b w:val="0"/>
               <w:bCs w:val="0"/>
               <w:i w:val="0"/>
               <w:iCs w:val="0"/>
               <w:noProof/>
-              <w:lang w:eastAsia="en-GB"/>
+              <w:sz w:val="22"/>
+              <w:szCs w:val="22"/>
+              <w:lang w:val="en-GB" w:eastAsia="en-GB"/>
             </w:rPr>
           </w:pPr>
-          <w:hyperlink w:anchor="_Toc83644364" w:history="1">
+          <w:hyperlink w:anchor="_Toc83651659" w:history="1">
             <w:r>
               <w:rPr>
                 <w:rStyle w:val="Hyperlink"/>
@@ -2610,13 +2583,15 @@
             </w:r>
             <w:r>
               <w:rPr>
-                <w:rFonts w:cstheme="minorBidi"/>
+                <w:rFonts w:asciiTheme="minorHAnsi" w:hAnsiTheme="minorHAnsi" w:cstheme="minorBidi"/>
                 <w:b w:val="0"/>
                 <w:bCs w:val="0"/>
                 <w:i w:val="0"/>
                 <w:iCs w:val="0"/>
                 <w:noProof/>
-                <w:lang w:eastAsia="en-GB"/>
+                <w:sz w:val="22"/>
+                <w:szCs w:val="22"/>
+                <w:lang w:val="en-GB" w:eastAsia="en-GB"/>
               </w:rPr>
               <w:tab/>
             </w:r>
@@ -2647,7 +2622,7 @@
                 <w:noProof/>
                 <w:webHidden/>
               </w:rPr>
-              <w:instrText xml:space="preserve"> PAGEREF _Toc83644364 \h </w:instrText>
+              <w:instrText xml:space="preserve"> PAGEREF _Toc83651659 \h </w:instrText>
             </w:r>
             <w:r>
               <w:rPr>
@@ -2667,7 +2642,7 @@
                 <w:noProof/>
                 <w:webHidden/>
               </w:rPr>
-              <w:t>25</w:t>
+              <w:t>26</w:t>
             </w:r>
             <w:r>
               <w:rPr>
@@ -2686,16 +2661,14 @@
               <w:tab w:val="right" w:leader="dot" w:pos="9016"/>
             </w:tabs>
             <w:rPr>
-              <w:rFonts w:cstheme="minorBidi"/>
+              <w:rFonts w:asciiTheme="minorHAnsi" w:hAnsiTheme="minorHAnsi" w:cstheme="minorBidi"/>
               <w:b w:val="0"/>
               <w:bCs w:val="0"/>
               <w:noProof/>
-              <w:sz w:val="24"/>
-              <w:szCs w:val="24"/>
-              <w:lang w:eastAsia="en-GB"/>
+              <w:lang w:val="en-GB" w:eastAsia="en-GB"/>
             </w:rPr>
           </w:pPr>
-          <w:hyperlink w:anchor="_Toc83644365" w:history="1">
+          <w:hyperlink w:anchor="_Toc83651660" w:history="1">
             <w:r>
               <w:rPr>
                 <w:rStyle w:val="Hyperlink"/>
@@ -2705,13 +2678,11 @@
             </w:r>
             <w:r>
               <w:rPr>
-                <w:rFonts w:cstheme="minorBidi"/>
+                <w:rFonts w:asciiTheme="minorHAnsi" w:hAnsiTheme="minorHAnsi" w:cstheme="minorBidi"/>
                 <w:b w:val="0"/>
                 <w:bCs w:val="0"/>
                 <w:noProof/>
-                <w:sz w:val="24"/>
-                <w:szCs w:val="24"/>
-                <w:lang w:eastAsia="en-GB"/>
+                <w:lang w:val="en-GB" w:eastAsia="en-GB"/>
               </w:rPr>
               <w:tab/>
             </w:r>
@@ -2741,7 +2712,7 @@
                 <w:noProof/>
                 <w:webHidden/>
               </w:rPr>
-              <w:instrText xml:space="preserve"> PAGEREF _Toc83644365 \h </w:instrText>
+              <w:instrText xml:space="preserve"> PAGEREF _Toc83651660 \h </w:instrText>
             </w:r>
             <w:r>
               <w:rPr>
@@ -2761,7 +2732,7 @@
                 <w:noProof/>
                 <w:webHidden/>
               </w:rPr>
-              <w:t>25</w:t>
+              <w:t>26</w:t>
             </w:r>
             <w:r>
               <w:rPr>
@@ -2780,16 +2751,14 @@
               <w:tab w:val="right" w:leader="dot" w:pos="9016"/>
             </w:tabs>
             <w:rPr>
-              <w:rFonts w:cstheme="minorBidi"/>
+              <w:rFonts w:asciiTheme="minorHAnsi" w:hAnsiTheme="minorHAnsi" w:cstheme="minorBidi"/>
               <w:b w:val="0"/>
               <w:bCs w:val="0"/>
               <w:noProof/>
-              <w:sz w:val="24"/>
-              <w:szCs w:val="24"/>
-              <w:lang w:eastAsia="en-GB"/>
+              <w:lang w:val="en-GB" w:eastAsia="en-GB"/>
             </w:rPr>
           </w:pPr>
-          <w:hyperlink w:anchor="_Toc83644366" w:history="1">
+          <w:hyperlink w:anchor="_Toc83651661" w:history="1">
             <w:r>
               <w:rPr>
                 <w:rStyle w:val="Hyperlink"/>
@@ -2799,13 +2768,11 @@
             </w:r>
             <w:r>
               <w:rPr>
-                <w:rFonts w:cstheme="minorBidi"/>
+                <w:rFonts w:asciiTheme="minorHAnsi" w:hAnsiTheme="minorHAnsi" w:cstheme="minorBidi"/>
                 <w:b w:val="0"/>
                 <w:bCs w:val="0"/>
                 <w:noProof/>
-                <w:sz w:val="24"/>
-                <w:szCs w:val="24"/>
-                <w:lang w:eastAsia="en-GB"/>
+                <w:lang w:val="en-GB" w:eastAsia="en-GB"/>
               </w:rPr>
               <w:tab/>
             </w:r>
@@ -2835,7 +2802,7 @@
                 <w:noProof/>
                 <w:webHidden/>
               </w:rPr>
-              <w:instrText xml:space="preserve"> PAGEREF _Toc83644366 \h </w:instrText>
+              <w:instrText xml:space="preserve"> PAGEREF _Toc83651661 \h </w:instrText>
             </w:r>
             <w:r>
               <w:rPr>
@@ -2855,7 +2822,7 @@
                 <w:noProof/>
                 <w:webHidden/>
               </w:rPr>
-              <w:t>25</w:t>
+              <w:t>26</w:t>
             </w:r>
             <w:r>
               <w:rPr>
@@ -2874,16 +2841,18 @@
               <w:tab w:val="right" w:leader="dot" w:pos="9016"/>
             </w:tabs>
             <w:rPr>
-              <w:rFonts w:cstheme="minorBidi"/>
+              <w:rFonts w:asciiTheme="minorHAnsi" w:hAnsiTheme="minorHAnsi" w:cstheme="minorBidi"/>
               <w:b w:val="0"/>
               <w:bCs w:val="0"/>
               <w:i w:val="0"/>
               <w:iCs w:val="0"/>
               <w:noProof/>
-              <w:lang w:eastAsia="en-GB"/>
+              <w:sz w:val="22"/>
+              <w:szCs w:val="22"/>
+              <w:lang w:val="en-GB" w:eastAsia="en-GB"/>
             </w:rPr>
           </w:pPr>
-          <w:hyperlink w:anchor="_Toc83644367" w:history="1">
+          <w:hyperlink w:anchor="_Toc83651662" w:history="1">
             <w:r>
               <w:rPr>
                 <w:rStyle w:val="Hyperlink"/>
@@ -2894,13 +2863,15 @@
             </w:r>
             <w:r>
               <w:rPr>
-                <w:rFonts w:cstheme="minorBidi"/>
+                <w:rFonts w:asciiTheme="minorHAnsi" w:hAnsiTheme="minorHAnsi" w:cstheme="minorBidi"/>
                 <w:b w:val="0"/>
                 <w:bCs w:val="0"/>
                 <w:i w:val="0"/>
                 <w:iCs w:val="0"/>
                 <w:noProof/>
-                <w:lang w:eastAsia="en-GB"/>
+                <w:sz w:val="22"/>
+                <w:szCs w:val="22"/>
+                <w:lang w:val="en-GB" w:eastAsia="en-GB"/>
               </w:rPr>
               <w:tab/>
             </w:r>
@@ -2931,7 +2902,7 @@
                 <w:noProof/>
                 <w:webHidden/>
               </w:rPr>
-              <w:instrText xml:space="preserve"> PAGEREF _Toc83644367 \h </w:instrText>
+              <w:instrText xml:space="preserve"> PAGEREF _Toc83651662 \h </w:instrText>
             </w:r>
             <w:r>
               <w:rPr>
@@ -2951,7 +2922,7 @@
                 <w:noProof/>
                 <w:webHidden/>
               </w:rPr>
-              <w:t>26</w:t>
+              <w:t>27</w:t>
             </w:r>
             <w:r>
               <w:rPr>
@@ -2970,16 +2941,14 @@
               <w:tab w:val="right" w:leader="dot" w:pos="9016"/>
             </w:tabs>
             <w:rPr>
-              <w:rFonts w:cstheme="minorBidi"/>
+              <w:rFonts w:asciiTheme="minorHAnsi" w:hAnsiTheme="minorHAnsi" w:cstheme="minorBidi"/>
               <w:b w:val="0"/>
               <w:bCs w:val="0"/>
               <w:noProof/>
-              <w:sz w:val="24"/>
-              <w:szCs w:val="24"/>
-              <w:lang w:eastAsia="en-GB"/>
+              <w:lang w:val="en-GB" w:eastAsia="en-GB"/>
             </w:rPr>
           </w:pPr>
-          <w:hyperlink w:anchor="_Toc83644368" w:history="1">
+          <w:hyperlink w:anchor="_Toc83651663" w:history="1">
             <w:r>
               <w:rPr>
                 <w:rStyle w:val="Hyperlink"/>
@@ -2989,13 +2958,11 @@
             </w:r>
             <w:r>
               <w:rPr>
-                <w:rFonts w:cstheme="minorBidi"/>
+                <w:rFonts w:asciiTheme="minorHAnsi" w:hAnsiTheme="minorHAnsi" w:cstheme="minorBidi"/>
                 <w:b w:val="0"/>
                 <w:bCs w:val="0"/>
                 <w:noProof/>
-                <w:sz w:val="24"/>
-                <w:szCs w:val="24"/>
-                <w:lang w:eastAsia="en-GB"/>
+                <w:lang w:val="en-GB" w:eastAsia="en-GB"/>
               </w:rPr>
               <w:tab/>
             </w:r>
@@ -3025,7 +2992,7 @@
                 <w:noProof/>
                 <w:webHidden/>
               </w:rPr>
-              <w:instrText xml:space="preserve"> PAGEREF _Toc83644368 \h </w:instrText>
+              <w:instrText xml:space="preserve"> PAGEREF _Toc83651663 \h </w:instrText>
             </w:r>
             <w:r>
               <w:rPr>
@@ -3045,7 +3012,7 @@
                 <w:noProof/>
                 <w:webHidden/>
               </w:rPr>
-              <w:t>26</w:t>
+              <w:t>27</w:t>
             </w:r>
             <w:r>
               <w:rPr>
@@ -3064,16 +3031,18 @@
               <w:tab w:val="right" w:leader="dot" w:pos="9016"/>
             </w:tabs>
             <w:rPr>
-              <w:rFonts w:cstheme="minorBidi"/>
+              <w:rFonts w:asciiTheme="minorHAnsi" w:hAnsiTheme="minorHAnsi" w:cstheme="minorBidi"/>
               <w:b w:val="0"/>
               <w:bCs w:val="0"/>
               <w:i w:val="0"/>
               <w:iCs w:val="0"/>
               <w:noProof/>
-              <w:lang w:eastAsia="en-GB"/>
+              <w:sz w:val="22"/>
+              <w:szCs w:val="22"/>
+              <w:lang w:val="en-GB" w:eastAsia="en-GB"/>
             </w:rPr>
           </w:pPr>
-          <w:hyperlink w:anchor="_Toc83644369" w:history="1">
+          <w:hyperlink w:anchor="_Toc83651664" w:history="1">
             <w:r>
               <w:rPr>
                 <w:rStyle w:val="Hyperlink"/>
@@ -3084,13 +3053,15 @@
             </w:r>
             <w:r>
               <w:rPr>
-                <w:rFonts w:cstheme="minorBidi"/>
+                <w:rFonts w:asciiTheme="minorHAnsi" w:hAnsiTheme="minorHAnsi" w:cstheme="minorBidi"/>
                 <w:b w:val="0"/>
                 <w:bCs w:val="0"/>
                 <w:i w:val="0"/>
                 <w:iCs w:val="0"/>
                 <w:noProof/>
-                <w:lang w:eastAsia="en-GB"/>
+                <w:sz w:val="22"/>
+                <w:szCs w:val="22"/>
+                <w:lang w:val="en-GB" w:eastAsia="en-GB"/>
               </w:rPr>
               <w:tab/>
             </w:r>
@@ -3121,7 +3092,7 @@
                 <w:noProof/>
                 <w:webHidden/>
               </w:rPr>
-              <w:instrText xml:space="preserve"> PAGEREF _Toc83644369 \h </w:instrText>
+              <w:instrText xml:space="preserve"> PAGEREF _Toc83651664 \h </w:instrText>
             </w:r>
             <w:r>
               <w:rPr>
@@ -3141,7 +3112,7 @@
                 <w:noProof/>
                 <w:webHidden/>
               </w:rPr>
-              <w:t>27</w:t>
+              <w:t>28</w:t>
             </w:r>
             <w:r>
               <w:rPr>
@@ -3160,16 +3131,14 @@
               <w:tab w:val="right" w:leader="dot" w:pos="9016"/>
             </w:tabs>
             <w:rPr>
-              <w:rFonts w:cstheme="minorBidi"/>
+              <w:rFonts w:asciiTheme="minorHAnsi" w:hAnsiTheme="minorHAnsi" w:cstheme="minorBidi"/>
               <w:b w:val="0"/>
               <w:bCs w:val="0"/>
               <w:noProof/>
-              <w:sz w:val="24"/>
-              <w:szCs w:val="24"/>
-              <w:lang w:eastAsia="en-GB"/>
+              <w:lang w:val="en-GB" w:eastAsia="en-GB"/>
             </w:rPr>
           </w:pPr>
-          <w:hyperlink w:anchor="_Toc83644370" w:history="1">
+          <w:hyperlink w:anchor="_Toc83651665" w:history="1">
             <w:r>
               <w:rPr>
                 <w:rStyle w:val="Hyperlink"/>
@@ -3179,13 +3148,11 @@
             </w:r>
             <w:r>
               <w:rPr>
-                <w:rFonts w:cstheme="minorBidi"/>
+                <w:rFonts w:asciiTheme="minorHAnsi" w:hAnsiTheme="minorHAnsi" w:cstheme="minorBidi"/>
                 <w:b w:val="0"/>
                 <w:bCs w:val="0"/>
                 <w:noProof/>
-                <w:sz w:val="24"/>
-                <w:szCs w:val="24"/>
-                <w:lang w:eastAsia="en-GB"/>
+                <w:lang w:val="en-GB" w:eastAsia="en-GB"/>
               </w:rPr>
               <w:tab/>
             </w:r>
@@ -3215,7 +3182,7 @@
                 <w:noProof/>
                 <w:webHidden/>
               </w:rPr>
-              <w:instrText xml:space="preserve"> PAGEREF _Toc83644370 \h </w:instrText>
+              <w:instrText xml:space="preserve"> PAGEREF _Toc83651665 \h </w:instrText>
             </w:r>
             <w:r>
               <w:rPr>
@@ -3235,7 +3202,7 @@
                 <w:noProof/>
                 <w:webHidden/>
               </w:rPr>
-              <w:t>27</w:t>
+              <w:t>28</w:t>
             </w:r>
             <w:r>
               <w:rPr>
@@ -3254,16 +3221,18 @@
               <w:tab w:val="right" w:leader="dot" w:pos="9016"/>
             </w:tabs>
             <w:rPr>
-              <w:rFonts w:cstheme="minorBidi"/>
+              <w:rFonts w:asciiTheme="minorHAnsi" w:hAnsiTheme="minorHAnsi" w:cstheme="minorBidi"/>
               <w:b w:val="0"/>
               <w:bCs w:val="0"/>
               <w:i w:val="0"/>
               <w:iCs w:val="0"/>
               <w:noProof/>
-              <w:lang w:eastAsia="en-GB"/>
+              <w:sz w:val="22"/>
+              <w:szCs w:val="22"/>
+              <w:lang w:val="en-GB" w:eastAsia="en-GB"/>
             </w:rPr>
           </w:pPr>
-          <w:hyperlink w:anchor="_Toc83644371" w:history="1">
+          <w:hyperlink w:anchor="_Toc83651666" w:history="1">
             <w:r>
               <w:rPr>
                 <w:rStyle w:val="Hyperlink"/>
@@ -3274,13 +3243,15 @@
             </w:r>
             <w:r>
               <w:rPr>
-                <w:rFonts w:cstheme="minorBidi"/>
+                <w:rFonts w:asciiTheme="minorHAnsi" w:hAnsiTheme="minorHAnsi" w:cstheme="minorBidi"/>
                 <w:b w:val="0"/>
                 <w:bCs w:val="0"/>
                 <w:i w:val="0"/>
                 <w:iCs w:val="0"/>
                 <w:noProof/>
-                <w:lang w:eastAsia="en-GB"/>
+                <w:sz w:val="22"/>
+                <w:szCs w:val="22"/>
+                <w:lang w:val="en-GB" w:eastAsia="en-GB"/>
               </w:rPr>
               <w:tab/>
             </w:r>
@@ -3311,7 +3282,7 @@
                 <w:noProof/>
                 <w:webHidden/>
               </w:rPr>
-              <w:instrText xml:space="preserve"> PAGEREF _Toc83644371 \h </w:instrText>
+              <w:instrText xml:space="preserve"> PAGEREF _Toc83651666 \h </w:instrText>
             </w:r>
             <w:r>
               <w:rPr>
@@ -3331,7 +3302,7 @@
                 <w:noProof/>
                 <w:webHidden/>
               </w:rPr>
-              <w:t>28</w:t>
+              <w:t>29</w:t>
             </w:r>
             <w:r>
               <w:rPr>
@@ -3350,16 +3321,14 @@
               <w:tab w:val="right" w:leader="dot" w:pos="9016"/>
             </w:tabs>
             <w:rPr>
-              <w:rFonts w:cstheme="minorBidi"/>
+              <w:rFonts w:asciiTheme="minorHAnsi" w:hAnsiTheme="minorHAnsi" w:cstheme="minorBidi"/>
               <w:b w:val="0"/>
               <w:bCs w:val="0"/>
               <w:noProof/>
-              <w:sz w:val="24"/>
-              <w:szCs w:val="24"/>
-              <w:lang w:eastAsia="en-GB"/>
+              <w:lang w:val="en-GB" w:eastAsia="en-GB"/>
             </w:rPr>
           </w:pPr>
-          <w:hyperlink w:anchor="_Toc83644372" w:history="1">
+          <w:hyperlink w:anchor="_Toc83651667" w:history="1">
             <w:r>
               <w:rPr>
                 <w:rStyle w:val="Hyperlink"/>
@@ -3369,13 +3338,11 @@
             </w:r>
             <w:r>
               <w:rPr>
-                <w:rFonts w:cstheme="minorBidi"/>
+                <w:rFonts w:asciiTheme="minorHAnsi" w:hAnsiTheme="minorHAnsi" w:cstheme="minorBidi"/>
                 <w:b w:val="0"/>
                 <w:bCs w:val="0"/>
                 <w:noProof/>
-                <w:sz w:val="24"/>
-                <w:szCs w:val="24"/>
-                <w:lang w:eastAsia="en-GB"/>
+                <w:lang w:val="en-GB" w:eastAsia="en-GB"/>
               </w:rPr>
               <w:tab/>
             </w:r>
@@ -3405,7 +3372,7 @@
                 <w:noProof/>
                 <w:webHidden/>
               </w:rPr>
-              <w:instrText xml:space="preserve"> PAGEREF _Toc83644372 \h </w:instrText>
+              <w:instrText xml:space="preserve"> PAGEREF _Toc83651667 \h </w:instrText>
             </w:r>
             <w:r>
               <w:rPr>
@@ -3425,7 +3392,7 @@
                 <w:noProof/>
                 <w:webHidden/>
               </w:rPr>
-              <w:t>28</w:t>
+              <w:t>29</w:t>
             </w:r>
             <w:r>
               <w:rPr>
@@ -3444,16 +3411,14 @@
               <w:tab w:val="right" w:leader="dot" w:pos="9016"/>
             </w:tabs>
             <w:rPr>
-              <w:rFonts w:cstheme="minorBidi"/>
+              <w:rFonts w:asciiTheme="minorHAnsi" w:hAnsiTheme="minorHAnsi" w:cstheme="minorBidi"/>
               <w:b w:val="0"/>
               <w:bCs w:val="0"/>
               <w:noProof/>
-              <w:sz w:val="24"/>
-              <w:szCs w:val="24"/>
-              <w:lang w:eastAsia="en-GB"/>
+              <w:lang w:val="en-GB" w:eastAsia="en-GB"/>
             </w:rPr>
           </w:pPr>
-          <w:hyperlink w:anchor="_Toc83644373" w:history="1">
+          <w:hyperlink w:anchor="_Toc83651668" w:history="1">
             <w:r>
               <w:rPr>
                 <w:rStyle w:val="Hyperlink"/>
@@ -3463,13 +3428,11 @@
             </w:r>
             <w:r>
               <w:rPr>
-                <w:rFonts w:cstheme="minorBidi"/>
+                <w:rFonts w:asciiTheme="minorHAnsi" w:hAnsiTheme="minorHAnsi" w:cstheme="minorBidi"/>
                 <w:b w:val="0"/>
                 <w:bCs w:val="0"/>
                 <w:noProof/>
-                <w:sz w:val="24"/>
-                <w:szCs w:val="24"/>
-                <w:lang w:eastAsia="en-GB"/>
+                <w:lang w:val="en-GB" w:eastAsia="en-GB"/>
               </w:rPr>
               <w:tab/>
             </w:r>
@@ -3499,7 +3462,7 @@
                 <w:noProof/>
                 <w:webHidden/>
               </w:rPr>
-              <w:instrText xml:space="preserve"> PAGEREF _Toc83644373 \h </w:instrText>
+              <w:instrText xml:space="preserve"> PAGEREF _Toc83651668 \h </w:instrText>
             </w:r>
             <w:r>
               <w:rPr>
@@ -3519,7 +3482,7 @@
                 <w:noProof/>
                 <w:webHidden/>
               </w:rPr>
-              <w:t>28</w:t>
+              <w:t>29</w:t>
             </w:r>
             <w:r>
               <w:rPr>
@@ -3534,18 +3497,18 @@
           <w:pPr>
             <w:pStyle w:val="TOC3"/>
             <w:tabs>
-              <w:tab w:val="left" w:pos="1200"/>
+              <w:tab w:val="left" w:pos="1400"/>
               <w:tab w:val="right" w:leader="dot" w:pos="9016"/>
             </w:tabs>
             <w:rPr>
-              <w:rFonts w:cstheme="minorBidi"/>
+              <w:rFonts w:asciiTheme="minorHAnsi" w:hAnsiTheme="minorHAnsi" w:cstheme="minorBidi"/>
               <w:noProof/>
-              <w:sz w:val="24"/>
-              <w:szCs w:val="24"/>
-              <w:lang w:eastAsia="en-GB"/>
+              <w:sz w:val="22"/>
+              <w:szCs w:val="22"/>
+              <w:lang w:val="en-GB" w:eastAsia="en-GB"/>
             </w:rPr>
           </w:pPr>
-          <w:hyperlink w:anchor="_Toc83644374" w:history="1">
+          <w:hyperlink w:anchor="_Toc83651669" w:history="1">
             <w:r>
               <w:rPr>
                 <w:rStyle w:val="Hyperlink"/>
@@ -3556,11 +3519,11 @@
             </w:r>
             <w:r>
               <w:rPr>
-                <w:rFonts w:cstheme="minorBidi"/>
+                <w:rFonts w:asciiTheme="minorHAnsi" w:hAnsiTheme="minorHAnsi" w:cstheme="minorBidi"/>
                 <w:noProof/>
-                <w:sz w:val="24"/>
-                <w:szCs w:val="24"/>
-                <w:lang w:eastAsia="en-GB"/>
+                <w:sz w:val="22"/>
+                <w:szCs w:val="22"/>
+                <w:lang w:val="en-GB" w:eastAsia="en-GB"/>
               </w:rPr>
               <w:tab/>
             </w:r>
@@ -3591,7 +3554,7 @@
                 <w:noProof/>
                 <w:webHidden/>
               </w:rPr>
-              <w:instrText xml:space="preserve"> PAGEREF _Toc83644374 \h </w:instrText>
+              <w:instrText xml:space="preserve"> PAGEREF _Toc83651669 \h </w:instrText>
             </w:r>
             <w:r>
               <w:rPr>
@@ -3611,7 +3574,7 @@
                 <w:noProof/>
                 <w:webHidden/>
               </w:rPr>
-              <w:t>28</w:t>
+              <w:t>29</w:t>
             </w:r>
             <w:r>
               <w:rPr>
@@ -3626,18 +3589,18 @@
           <w:pPr>
             <w:pStyle w:val="TOC3"/>
             <w:tabs>
-              <w:tab w:val="left" w:pos="1200"/>
+              <w:tab w:val="left" w:pos="1400"/>
               <w:tab w:val="right" w:leader="dot" w:pos="9016"/>
             </w:tabs>
             <w:rPr>
-              <w:rFonts w:cstheme="minorBidi"/>
+              <w:rFonts w:asciiTheme="minorHAnsi" w:hAnsiTheme="minorHAnsi" w:cstheme="minorBidi"/>
               <w:noProof/>
-              <w:sz w:val="24"/>
-              <w:szCs w:val="24"/>
-              <w:lang w:eastAsia="en-GB"/>
+              <w:sz w:val="22"/>
+              <w:szCs w:val="22"/>
+              <w:lang w:val="en-GB" w:eastAsia="en-GB"/>
             </w:rPr>
           </w:pPr>
-          <w:hyperlink w:anchor="_Toc83644375" w:history="1">
+          <w:hyperlink w:anchor="_Toc83651670" w:history="1">
             <w:r>
               <w:rPr>
                 <w:rStyle w:val="Hyperlink"/>
@@ -3648,11 +3611,11 @@
             </w:r>
             <w:r>
               <w:rPr>
-                <w:rFonts w:cstheme="minorBidi"/>
+                <w:rFonts w:asciiTheme="minorHAnsi" w:hAnsiTheme="minorHAnsi" w:cstheme="minorBidi"/>
                 <w:noProof/>
-                <w:sz w:val="24"/>
-                <w:szCs w:val="24"/>
-                <w:lang w:eastAsia="en-GB"/>
+                <w:sz w:val="22"/>
+                <w:szCs w:val="22"/>
+                <w:lang w:val="en-GB" w:eastAsia="en-GB"/>
               </w:rPr>
               <w:tab/>
             </w:r>
@@ -3683,7 +3646,7 @@
                 <w:noProof/>
                 <w:webHidden/>
               </w:rPr>
-              <w:instrText xml:space="preserve"> PAGEREF _Toc83644375 \h </w:instrText>
+              <w:instrText xml:space="preserve"> PAGEREF _Toc83651670 \h </w:instrText>
             </w:r>
             <w:r>
               <w:rPr>
@@ -3703,7 +3666,7 @@
                 <w:noProof/>
                 <w:webHidden/>
               </w:rPr>
-              <w:t>28</w:t>
+              <w:t>29</w:t>
             </w:r>
             <w:r>
               <w:rPr>
@@ -3722,29 +3685,29 @@
               <w:tab w:val="right" w:leader="dot" w:pos="9016"/>
             </w:tabs>
             <w:rPr>
-              <w:rFonts w:cstheme="minorBidi"/>
+              <w:rFonts w:asciiTheme="minorHAnsi" w:hAnsiTheme="minorHAnsi" w:cstheme="minorBidi"/>
               <w:noProof/>
-              <w:sz w:val="24"/>
-              <w:szCs w:val="24"/>
-              <w:lang w:eastAsia="en-GB"/>
+              <w:sz w:val="22"/>
+              <w:szCs w:val="22"/>
+              <w:lang w:val="en-GB" w:eastAsia="en-GB"/>
             </w:rPr>
           </w:pPr>
-          <w:hyperlink w:anchor="_Toc83644376" w:history="1">
+          <w:hyperlink w:anchor="_Toc83651671" w:history="1">
             <w:r>
               <w:rPr>
                 <w:rStyle w:val="Hyperlink"/>
                 <w:noProof/>
                 <w:lang w:val="en-GB"/>
               </w:rPr>
-              <w:t>1.1.1.4.</w:t>
-            </w:r>
-            <w:r>
-              <w:rPr>
-                <w:rFonts w:cstheme="minorBidi"/>
+              <w:t>4.1.1.1</w:t>
+            </w:r>
+            <w:r>
+              <w:rPr>
+                <w:rFonts w:asciiTheme="minorHAnsi" w:hAnsiTheme="minorHAnsi" w:cstheme="minorBidi"/>
                 <w:noProof/>
-                <w:sz w:val="24"/>
-                <w:szCs w:val="24"/>
-                <w:lang w:eastAsia="en-GB"/>
+                <w:sz w:val="22"/>
+                <w:szCs w:val="22"/>
+                <w:lang w:val="en-GB" w:eastAsia="en-GB"/>
               </w:rPr>
               <w:tab/>
             </w:r>
@@ -3775,7 +3738,7 @@
                 <w:noProof/>
                 <w:webHidden/>
               </w:rPr>
-              <w:instrText xml:space="preserve"> PAGEREF _Toc83644376 \h </w:instrText>
+              <w:instrText xml:space="preserve"> PAGEREF _Toc83651671 \h </w:instrText>
             </w:r>
             <w:r>
               <w:rPr>
@@ -3795,7 +3758,7 @@
                 <w:noProof/>
                 <w:webHidden/>
               </w:rPr>
-              <w:t>29</w:t>
+              <w:t>30</w:t>
             </w:r>
             <w:r>
               <w:rPr>
@@ -3814,29 +3777,29 @@
               <w:tab w:val="right" w:leader="dot" w:pos="9016"/>
             </w:tabs>
             <w:rPr>
-              <w:rFonts w:cstheme="minorBidi"/>
+              <w:rFonts w:asciiTheme="minorHAnsi" w:hAnsiTheme="minorHAnsi" w:cstheme="minorBidi"/>
               <w:noProof/>
-              <w:sz w:val="24"/>
-              <w:szCs w:val="24"/>
-              <w:lang w:eastAsia="en-GB"/>
+              <w:sz w:val="22"/>
+              <w:szCs w:val="22"/>
+              <w:lang w:val="en-GB" w:eastAsia="en-GB"/>
             </w:rPr>
           </w:pPr>
-          <w:hyperlink w:anchor="_Toc83644377" w:history="1">
+          <w:hyperlink w:anchor="_Toc83651672" w:history="1">
             <w:r>
               <w:rPr>
                 <w:rStyle w:val="Hyperlink"/>
                 <w:noProof/>
                 <w:lang w:val="en-GB"/>
               </w:rPr>
-              <w:t>1.1.1.5.</w:t>
-            </w:r>
-            <w:r>
-              <w:rPr>
-                <w:rFonts w:cstheme="minorBidi"/>
+              <w:t>5.1.1.1</w:t>
+            </w:r>
+            <w:r>
+              <w:rPr>
+                <w:rFonts w:asciiTheme="minorHAnsi" w:hAnsiTheme="minorHAnsi" w:cstheme="minorBidi"/>
                 <w:noProof/>
-                <w:sz w:val="24"/>
-                <w:szCs w:val="24"/>
-                <w:lang w:eastAsia="en-GB"/>
+                <w:sz w:val="22"/>
+                <w:szCs w:val="22"/>
+                <w:lang w:val="en-GB" w:eastAsia="en-GB"/>
               </w:rPr>
               <w:tab/>
             </w:r>
@@ -3867,7 +3830,7 @@
                 <w:noProof/>
                 <w:webHidden/>
               </w:rPr>
-              <w:instrText xml:space="preserve"> PAGEREF _Toc83644377 \h </w:instrText>
+              <w:instrText xml:space="preserve"> PAGEREF _Toc83651672 \h </w:instrText>
             </w:r>
             <w:r>
               <w:rPr>
@@ -3887,7 +3850,7 @@
                 <w:noProof/>
                 <w:webHidden/>
               </w:rPr>
-              <w:t>29</w:t>
+              <w:t>30</w:t>
             </w:r>
             <w:r>
               <w:rPr>
@@ -3902,18 +3865,18 @@
           <w:pPr>
             <w:pStyle w:val="TOC3"/>
             <w:tabs>
-              <w:tab w:val="left" w:pos="1200"/>
+              <w:tab w:val="left" w:pos="1400"/>
               <w:tab w:val="right" w:leader="dot" w:pos="9016"/>
             </w:tabs>
             <w:rPr>
-              <w:rFonts w:cstheme="minorBidi"/>
+              <w:rFonts w:asciiTheme="minorHAnsi" w:hAnsiTheme="minorHAnsi" w:cstheme="minorBidi"/>
               <w:noProof/>
-              <w:sz w:val="24"/>
-              <w:szCs w:val="24"/>
-              <w:lang w:eastAsia="en-GB"/>
+              <w:sz w:val="22"/>
+              <w:szCs w:val="22"/>
+              <w:lang w:val="en-GB" w:eastAsia="en-GB"/>
             </w:rPr>
           </w:pPr>
-          <w:hyperlink w:anchor="_Toc83644378" w:history="1">
+          <w:hyperlink w:anchor="_Toc83651673" w:history="1">
             <w:r>
               <w:rPr>
                 <w:rStyle w:val="Hyperlink"/>
@@ -3924,11 +3887,11 @@
             </w:r>
             <w:r>
               <w:rPr>
-                <w:rFonts w:cstheme="minorBidi"/>
+                <w:rFonts w:asciiTheme="minorHAnsi" w:hAnsiTheme="minorHAnsi" w:cstheme="minorBidi"/>
                 <w:noProof/>
-                <w:sz w:val="24"/>
-                <w:szCs w:val="24"/>
-                <w:lang w:eastAsia="en-GB"/>
+                <w:sz w:val="22"/>
+                <w:szCs w:val="22"/>
+                <w:lang w:val="en-GB" w:eastAsia="en-GB"/>
               </w:rPr>
               <w:tab/>
             </w:r>
@@ -3959,7 +3922,7 @@
                 <w:noProof/>
                 <w:webHidden/>
               </w:rPr>
-              <w:instrText xml:space="preserve"> PAGEREF _Toc83644378 \h </w:instrText>
+              <w:instrText xml:space="preserve"> PAGEREF _Toc83651673 \h </w:instrText>
             </w:r>
             <w:r>
               <w:rPr>
@@ -3994,18 +3957,18 @@
           <w:pPr>
             <w:pStyle w:val="TOC3"/>
             <w:tabs>
-              <w:tab w:val="left" w:pos="1200"/>
+              <w:tab w:val="left" w:pos="1400"/>
               <w:tab w:val="right" w:leader="dot" w:pos="9016"/>
             </w:tabs>
             <w:rPr>
-              <w:rFonts w:cstheme="minorBidi"/>
+              <w:rFonts w:asciiTheme="minorHAnsi" w:hAnsiTheme="minorHAnsi" w:cstheme="minorBidi"/>
               <w:noProof/>
-              <w:sz w:val="24"/>
-              <w:szCs w:val="24"/>
-              <w:lang w:eastAsia="en-GB"/>
+              <w:sz w:val="22"/>
+              <w:szCs w:val="22"/>
+              <w:lang w:val="en-GB" w:eastAsia="en-GB"/>
             </w:rPr>
           </w:pPr>
-          <w:hyperlink w:anchor="_Toc83644379" w:history="1">
+          <w:hyperlink w:anchor="_Toc83651674" w:history="1">
             <w:r>
               <w:rPr>
                 <w:rStyle w:val="Hyperlink"/>
@@ -4016,11 +3979,11 @@
             </w:r>
             <w:r>
               <w:rPr>
-                <w:rFonts w:cstheme="minorBidi"/>
+                <w:rFonts w:asciiTheme="minorHAnsi" w:hAnsiTheme="minorHAnsi" w:cstheme="minorBidi"/>
                 <w:noProof/>
-                <w:sz w:val="24"/>
-                <w:szCs w:val="24"/>
-                <w:lang w:eastAsia="en-GB"/>
+                <w:sz w:val="22"/>
+                <w:szCs w:val="22"/>
+                <w:lang w:val="en-GB" w:eastAsia="en-GB"/>
               </w:rPr>
               <w:tab/>
             </w:r>
@@ -4051,7 +4014,7 @@
                 <w:noProof/>
                 <w:webHidden/>
               </w:rPr>
-              <w:instrText xml:space="preserve"> PAGEREF _Toc83644379 \h </w:instrText>
+              <w:instrText xml:space="preserve"> PAGEREF _Toc83651674 \h </w:instrText>
             </w:r>
             <w:r>
               <w:rPr>
@@ -4071,7 +4034,7 @@
                 <w:noProof/>
                 <w:webHidden/>
               </w:rPr>
-              <w:t>32</w:t>
+              <w:t>33</w:t>
             </w:r>
             <w:r>
               <w:rPr>
@@ -4090,16 +4053,18 @@
               <w:tab w:val="right" w:leader="dot" w:pos="9016"/>
             </w:tabs>
             <w:rPr>
-              <w:rFonts w:cstheme="minorBidi"/>
+              <w:rFonts w:asciiTheme="minorHAnsi" w:hAnsiTheme="minorHAnsi" w:cstheme="minorBidi"/>
               <w:b w:val="0"/>
               <w:bCs w:val="0"/>
               <w:i w:val="0"/>
               <w:iCs w:val="0"/>
               <w:noProof/>
-              <w:lang w:eastAsia="en-GB"/>
+              <w:sz w:val="22"/>
+              <w:szCs w:val="22"/>
+              <w:lang w:val="en-GB" w:eastAsia="en-GB"/>
             </w:rPr>
           </w:pPr>
-          <w:hyperlink w:anchor="_Toc83644380" w:history="1">
+          <w:hyperlink w:anchor="_Toc83651675" w:history="1">
             <w:r>
               <w:rPr>
                 <w:rStyle w:val="Hyperlink"/>
@@ -4110,13 +4075,15 @@
             </w:r>
             <w:r>
               <w:rPr>
-                <w:rFonts w:cstheme="minorBidi"/>
+                <w:rFonts w:asciiTheme="minorHAnsi" w:hAnsiTheme="minorHAnsi" w:cstheme="minorBidi"/>
                 <w:b w:val="0"/>
                 <w:bCs w:val="0"/>
                 <w:i w:val="0"/>
                 <w:iCs w:val="0"/>
                 <w:noProof/>
-                <w:lang w:eastAsia="en-GB"/>
+                <w:sz w:val="22"/>
+                <w:szCs w:val="22"/>
+                <w:lang w:val="en-GB" w:eastAsia="en-GB"/>
               </w:rPr>
               <w:tab/>
             </w:r>
@@ -4147,7 +4114,7 @@
                 <w:noProof/>
                 <w:webHidden/>
               </w:rPr>
-              <w:instrText xml:space="preserve"> PAGEREF _Toc83644380 \h </w:instrText>
+              <w:instrText xml:space="preserve"> PAGEREF _Toc83651675 \h </w:instrText>
             </w:r>
             <w:r>
               <w:rPr>
@@ -4167,7 +4134,7 @@
                 <w:noProof/>
                 <w:webHidden/>
               </w:rPr>
-              <w:t>34</w:t>
+              <w:t>35</w:t>
             </w:r>
             <w:r>
               <w:rPr>
@@ -4186,16 +4153,14 @@
               <w:tab w:val="right" w:leader="dot" w:pos="9016"/>
             </w:tabs>
             <w:rPr>
-              <w:rFonts w:cstheme="minorBidi"/>
+              <w:rFonts w:asciiTheme="minorHAnsi" w:hAnsiTheme="minorHAnsi" w:cstheme="minorBidi"/>
               <w:b w:val="0"/>
               <w:bCs w:val="0"/>
               <w:noProof/>
-              <w:sz w:val="24"/>
-              <w:szCs w:val="24"/>
-              <w:lang w:eastAsia="en-GB"/>
+              <w:lang w:val="en-GB" w:eastAsia="en-GB"/>
             </w:rPr>
           </w:pPr>
-          <w:hyperlink w:anchor="_Toc83644381" w:history="1">
+          <w:hyperlink w:anchor="_Toc83651676" w:history="1">
             <w:r>
               <w:rPr>
                 <w:rStyle w:val="Hyperlink"/>
@@ -4205,13 +4170,11 @@
             </w:r>
             <w:r>
               <w:rPr>
-                <w:rFonts w:cstheme="minorBidi"/>
+                <w:rFonts w:asciiTheme="minorHAnsi" w:hAnsiTheme="minorHAnsi" w:cstheme="minorBidi"/>
                 <w:b w:val="0"/>
                 <w:bCs w:val="0"/>
                 <w:noProof/>
-                <w:sz w:val="24"/>
-                <w:szCs w:val="24"/>
-                <w:lang w:eastAsia="en-GB"/>
+                <w:lang w:val="en-GB" w:eastAsia="en-GB"/>
               </w:rPr>
               <w:tab/>
             </w:r>
@@ -4241,7 +4204,7 @@
                 <w:noProof/>
                 <w:webHidden/>
               </w:rPr>
-              <w:instrText xml:space="preserve"> PAGEREF _Toc83644381 \h </w:instrText>
+              <w:instrText xml:space="preserve"> PAGEREF _Toc83651676 \h </w:instrText>
             </w:r>
             <w:r>
               <w:rPr>
@@ -4261,7 +4224,7 @@
                 <w:noProof/>
                 <w:webHidden/>
               </w:rPr>
-              <w:t>34</w:t>
+              <w:t>35</w:t>
             </w:r>
             <w:r>
               <w:rPr>
@@ -4280,16 +4243,18 @@
               <w:tab w:val="right" w:leader="dot" w:pos="9016"/>
             </w:tabs>
             <w:rPr>
-              <w:rFonts w:cstheme="minorBidi"/>
+              <w:rFonts w:asciiTheme="minorHAnsi" w:hAnsiTheme="minorHAnsi" w:cstheme="minorBidi"/>
               <w:b w:val="0"/>
               <w:bCs w:val="0"/>
               <w:i w:val="0"/>
               <w:iCs w:val="0"/>
               <w:noProof/>
-              <w:lang w:eastAsia="en-GB"/>
+              <w:sz w:val="22"/>
+              <w:szCs w:val="22"/>
+              <w:lang w:val="en-GB" w:eastAsia="en-GB"/>
             </w:rPr>
           </w:pPr>
-          <w:hyperlink w:anchor="_Toc83644382" w:history="1">
+          <w:hyperlink w:anchor="_Toc83651677" w:history="1">
             <w:r>
               <w:rPr>
                 <w:rStyle w:val="Hyperlink"/>
@@ -4300,13 +4265,15 @@
             </w:r>
             <w:r>
               <w:rPr>
-                <w:rFonts w:cstheme="minorBidi"/>
+                <w:rFonts w:asciiTheme="minorHAnsi" w:hAnsiTheme="minorHAnsi" w:cstheme="minorBidi"/>
                 <w:b w:val="0"/>
                 <w:bCs w:val="0"/>
                 <w:i w:val="0"/>
                 <w:iCs w:val="0"/>
                 <w:noProof/>
-                <w:lang w:eastAsia="en-GB"/>
+                <w:sz w:val="22"/>
+                <w:szCs w:val="22"/>
+                <w:lang w:val="en-GB" w:eastAsia="en-GB"/>
               </w:rPr>
               <w:tab/>
             </w:r>
@@ -4337,7 +4304,7 @@
                 <w:noProof/>
                 <w:webHidden/>
               </w:rPr>
-              <w:instrText xml:space="preserve"> PAGEREF _Toc83644382 \h </w:instrText>
+              <w:instrText xml:space="preserve"> PAGEREF _Toc83651677 \h </w:instrText>
             </w:r>
             <w:r>
               <w:rPr>
@@ -4357,7 +4324,7 @@
                 <w:noProof/>
                 <w:webHidden/>
               </w:rPr>
-              <w:t>35</w:t>
+              <w:t>36</w:t>
             </w:r>
             <w:r>
               <w:rPr>
@@ -4376,16 +4343,14 @@
               <w:tab w:val="right" w:leader="dot" w:pos="9016"/>
             </w:tabs>
             <w:rPr>
-              <w:rFonts w:cstheme="minorBidi"/>
+              <w:rFonts w:asciiTheme="minorHAnsi" w:hAnsiTheme="minorHAnsi" w:cstheme="minorBidi"/>
               <w:b w:val="0"/>
               <w:bCs w:val="0"/>
               <w:noProof/>
-              <w:sz w:val="24"/>
-              <w:szCs w:val="24"/>
-              <w:lang w:eastAsia="en-GB"/>
+              <w:lang w:val="en-GB" w:eastAsia="en-GB"/>
             </w:rPr>
           </w:pPr>
-          <w:hyperlink w:anchor="_Toc83644383" w:history="1">
+          <w:hyperlink w:anchor="_Toc83651678" w:history="1">
             <w:r>
               <w:rPr>
                 <w:rStyle w:val="Hyperlink"/>
@@ -4395,13 +4360,11 @@
             </w:r>
             <w:r>
               <w:rPr>
-                <w:rFonts w:cstheme="minorBidi"/>
+                <w:rFonts w:asciiTheme="minorHAnsi" w:hAnsiTheme="minorHAnsi" w:cstheme="minorBidi"/>
                 <w:b w:val="0"/>
                 <w:bCs w:val="0"/>
                 <w:noProof/>
-                <w:sz w:val="24"/>
-                <w:szCs w:val="24"/>
-                <w:lang w:eastAsia="en-GB"/>
+                <w:lang w:val="en-GB" w:eastAsia="en-GB"/>
               </w:rPr>
               <w:tab/>
             </w:r>
@@ -4431,7 +4394,7 @@
                 <w:noProof/>
                 <w:webHidden/>
               </w:rPr>
-              <w:instrText xml:space="preserve"> PAGEREF _Toc83644383 \h </w:instrText>
+              <w:instrText xml:space="preserve"> PAGEREF _Toc83651678 \h </w:instrText>
             </w:r>
             <w:r>
               <w:rPr>
@@ -4451,7 +4414,7 @@
                 <w:noProof/>
                 <w:webHidden/>
               </w:rPr>
-              <w:t>35</w:t>
+              <w:t>36</w:t>
             </w:r>
             <w:r>
               <w:rPr>
@@ -4466,8 +4429,8 @@
           <w:r>
             <w:rPr>
               <w:rFonts w:cstheme="minorHAnsi"/>
-              <w:i/>
-              <w:iCs/>
+              <w:b/>
+              <w:bCs/>
               <w:sz w:val="24"/>
               <w:szCs w:val="24"/>
             </w:rPr>
@@ -4494,7 +4457,7 @@
           <w:lang w:val="en-GB"/>
         </w:rPr>
       </w:pPr>
-      <w:bookmarkStart w:id="0" w:name="_Toc83644338"/>
+      <w:bookmarkStart w:id="0" w:name="_Toc83651633"/>
       <w:r>
         <w:rPr>
           <w:lang w:val="en-GB"/>
@@ -4514,7 +4477,7 @@
       <w:pPr>
         <w:pStyle w:val="Heading2"/>
       </w:pPr>
-      <w:bookmarkStart w:id="1" w:name="_Toc83644339"/>
+      <w:bookmarkStart w:id="1" w:name="_Toc83651634"/>
       <w:r>
         <w:t>Main blocks</w:t>
       </w:r>
@@ -4612,7 +4575,7 @@
           <w:lang w:val="en-GB"/>
         </w:rPr>
       </w:pPr>
-      <w:bookmarkStart w:id="2" w:name="_Toc83644340"/>
+      <w:bookmarkStart w:id="2" w:name="_Toc83651635"/>
       <w:r>
         <w:rPr>
           <w:lang w:val="en-GB"/>
@@ -4626,7 +4589,7 @@
       <w:pPr>
         <w:pStyle w:val="Heading2"/>
       </w:pPr>
-      <w:bookmarkStart w:id="3" w:name="_Toc83644341"/>
+      <w:bookmarkStart w:id="3" w:name="_Toc83651636"/>
       <w:r>
         <w:t>Socket callbacks</w:t>
       </w:r>
@@ -4636,7 +4599,7 @@
       <w:pPr>
         <w:pStyle w:val="Heading3"/>
       </w:pPr>
-      <w:bookmarkStart w:id="4" w:name="_Toc83644342"/>
+      <w:bookmarkStart w:id="4" w:name="_Toc83651637"/>
       <w:r>
         <w:t>From Binance</w:t>
       </w:r>
@@ -4738,6 +4701,8 @@
       <w:pPr>
         <w:rPr>
           <w:rStyle w:val="PythonFunction"/>
+          <w:i w:val="0"/>
+          <w:iCs/>
         </w:rPr>
       </w:pPr>
       <w:r>
@@ -4827,9 +4792,20 @@
       <w:r>
         <w:rPr>
           <w:rStyle w:val="PythonFunction"/>
+          <w:i w:val="0"/>
+          <w:iCs/>
         </w:rPr>
         <w:t>.</w:t>
       </w:r>
+    </w:p>
+    <w:p>
+      <w:pPr>
+        <w:rPr>
+          <w:rStyle w:val="PythonFunction"/>
+          <w:i w:val="0"/>
+          <w:iCs/>
+        </w:rPr>
+      </w:pPr>
     </w:p>
     <w:p>
       <w:pPr>
@@ -4897,7 +4873,6 @@
         <w:ind w:left="360"/>
         <w:rPr>
           <w:rStyle w:val="PythonFunction"/>
-          <w:lang w:val="en-ES"/>
         </w:rPr>
       </w:pPr>
       <w:r>
@@ -5192,7 +5167,7 @@
       <w:pPr>
         <w:pStyle w:val="Heading3"/>
       </w:pPr>
-      <w:bookmarkStart w:id="5" w:name="_Toc83644343"/>
+      <w:bookmarkStart w:id="5" w:name="_Toc83651638"/>
       <w:r>
         <w:t xml:space="preserve">From </w:t>
       </w:r>
@@ -5288,16 +5263,18 @@
       <w:pPr>
         <w:pStyle w:val="Heading3"/>
       </w:pPr>
-      <w:bookmarkStart w:id="6" w:name="_Toc83644344"/>
+      <w:bookmarkStart w:id="6" w:name="_Toc83651639"/>
       <w:r>
         <w:t xml:space="preserve">From </w:t>
       </w:r>
+      <w:proofErr w:type="spellStart"/>
       <w:r>
         <w:rPr>
           <w:rStyle w:val="PythonClass"/>
         </w:rPr>
         <w:t>MarketSocketsIn</w:t>
       </w:r>
+      <w:proofErr w:type="spellEnd"/>
       <w:r>
         <w:t xml:space="preserve"> class to </w:t>
       </w:r>
@@ -5449,19 +5426,19 @@
       <w:pPr>
         <w:pStyle w:val="Heading2"/>
       </w:pPr>
-      <w:bookmarkStart w:id="7" w:name="_Toc83644345"/>
+      <w:bookmarkStart w:id="7" w:name="_Toc83651640"/>
+      <w:r>
+        <w:t>Session</w:t>
+      </w:r>
+      <w:bookmarkEnd w:id="7"/>
+    </w:p>
+    <w:p>
+      <w:pPr>
+        <w:pStyle w:val="Heading3"/>
+      </w:pPr>
+      <w:bookmarkStart w:id="8" w:name="_Toc83651641"/>
       <w:r>
         <w:lastRenderedPageBreak/>
-        <w:t>Session</w:t>
-      </w:r>
-      <w:bookmarkEnd w:id="7"/>
-    </w:p>
-    <w:p>
-      <w:pPr>
-        <w:pStyle w:val="Heading3"/>
-      </w:pPr>
-      <w:bookmarkStart w:id="8" w:name="_Toc83644346"/>
-      <w:r>
         <w:t>Overall c</w:t>
       </w:r>
       <w:r>
@@ -5601,12 +5578,14 @@
           <w:lang w:val="en-US"/>
         </w:rPr>
       </w:pPr>
+      <w:bookmarkStart w:id="9" w:name="_Toc83651642"/>
       <w:r>
         <w:rPr>
           <w:lang w:val="en-US"/>
         </w:rPr>
         <w:t>Enough liquidity</w:t>
       </w:r>
+      <w:bookmarkEnd w:id="9"/>
     </w:p>
     <w:p>
       <w:pPr>
@@ -5630,15 +5609,41 @@
         <w:rPr>
           <w:lang w:val="en-US"/>
         </w:rPr>
-        <w:t xml:space="preserve"> assets (base &amp; quote) have enough liquidity.</w:t>
-      </w:r>
-    </w:p>
-    <w:p>
-      <w:bookmarkStart w:id="9" w:name="_Toc83644347"/>
+        <w:t xml:space="preserve"> assets (</w:t>
+      </w:r>
+      <w:r>
+        <w:rPr>
+          <w:b/>
+          <w:bCs/>
+          <w:lang w:val="en-US"/>
+        </w:rPr>
+        <w:t>base</w:t>
+      </w:r>
+      <w:r>
+        <w:rPr>
+          <w:lang w:val="en-US"/>
+        </w:rPr>
+        <w:t xml:space="preserve"> &amp; </w:t>
+      </w:r>
+      <w:r>
+        <w:rPr>
+          <w:b/>
+          <w:bCs/>
+          <w:lang w:val="en-US"/>
+        </w:rPr>
+        <w:t>quote</w:t>
+      </w:r>
+      <w:r>
+        <w:rPr>
+          <w:lang w:val="en-US"/>
+        </w:rPr>
+        <w:t>) have enough liquidity.</w:t>
+      </w:r>
+    </w:p>
+    <w:p>
       <w:r>
         <w:t>Base and quote liquidity are checked independently.</w:t>
       </w:r>
-      <w:bookmarkEnd w:id="9"/>
     </w:p>
     <w:p>
       <w:pPr>
@@ -5783,46 +5788,56 @@
         <w:rPr>
           <w:lang w:val="en-US"/>
         </w:rPr>
-        <w:t xml:space="preserve">Both strategies have pros and </w:t>
-      </w:r>
-      <w:proofErr w:type="gramStart"/>
+        <w:t xml:space="preserve">Both strategies have pros and cons and it is necessary to better assess which option to apply first and exactly when. It is also important to establish the </w:t>
+      </w:r>
       <w:r>
         <w:rPr>
           <w:lang w:val="en-US"/>
         </w:rPr>
-        <w:t>cons</w:t>
-      </w:r>
-      <w:proofErr w:type="gramEnd"/>
+        <w:t>process</w:t>
+      </w:r>
       <w:r>
         <w:rPr>
           <w:lang w:val="en-US"/>
         </w:rPr>
-        <w:t xml:space="preserve"> and it is necessary to better assess which option to apply first and exactly when. It is also important to establish the </w:t>
+        <w:t xml:space="preserve"> to</w:t>
       </w:r>
       <w:r>
         <w:rPr>
           <w:lang w:val="en-US"/>
         </w:rPr>
-        <w:t>process</w:t>
+        <w:t xml:space="preserve"> timely</w:t>
       </w:r>
       <w:r>
         <w:rPr>
           <w:lang w:val="en-US"/>
         </w:rPr>
-        <w:t xml:space="preserve"> to </w:t>
+        <w:t xml:space="preserve"> </w:t>
       </w:r>
       <w:r>
         <w:rPr>
           <w:lang w:val="en-US"/>
         </w:rPr>
-        <w:t>compensate the measure applied.</w:t>
+        <w:t xml:space="preserve">compensate the </w:t>
+      </w:r>
+      <w:r>
+        <w:rPr>
+          <w:lang w:val="en-US"/>
+        </w:rPr>
+        <w:t xml:space="preserve">applied </w:t>
+      </w:r>
+      <w:r>
+        <w:rPr>
+          <w:lang w:val="en-US"/>
+        </w:rPr>
+        <w:t>measure.</w:t>
       </w:r>
     </w:p>
     <w:p>
       <w:pPr>
         <w:pStyle w:val="Heading4"/>
       </w:pPr>
-      <w:bookmarkStart w:id="10" w:name="_Toc83644348"/>
+      <w:bookmarkStart w:id="10" w:name="_Toc83651643"/>
       <w:r>
         <w:t>Liquidity close to exhaustion</w:t>
       </w:r>
@@ -5832,7 +5847,7 @@
       <w:pPr>
         <w:pStyle w:val="Heading4"/>
       </w:pPr>
-      <w:bookmarkStart w:id="11" w:name="_Toc83644349"/>
+      <w:bookmarkStart w:id="11" w:name="_Toc83651644"/>
       <w:r>
         <w:t>Predicted market price movements</w:t>
       </w:r>
@@ -5845,7 +5860,7 @@
           <w:lang w:val="en-GB"/>
         </w:rPr>
       </w:pPr>
-      <w:bookmarkStart w:id="12" w:name="_Toc83644350"/>
+      <w:bookmarkStart w:id="12" w:name="_Toc83651645"/>
       <w:r>
         <w:rPr>
           <w:lang w:val="en-GB"/>
@@ -5862,7 +5877,7 @@
           <w:lang w:val="en-GB"/>
         </w:rPr>
       </w:pPr>
-      <w:bookmarkStart w:id="13" w:name="_Toc83644351"/>
+      <w:bookmarkStart w:id="13" w:name="_Toc83651646"/>
       <w:r>
         <w:rPr>
           <w:lang w:val="en-GB"/>
@@ -5894,7 +5909,7 @@
           <w:lang w:val="en-GB"/>
         </w:rPr>
       </w:pPr>
-      <w:bookmarkStart w:id="14" w:name="_Toc83644352"/>
+      <w:bookmarkStart w:id="14" w:name="_Toc83651647"/>
       <w:proofErr w:type="spellStart"/>
       <w:r>
         <w:rPr>
@@ -6764,7 +6779,7 @@
       <w:pPr>
         <w:pStyle w:val="Heading2"/>
       </w:pPr>
-      <w:bookmarkStart w:id="15" w:name="_Toc83644353"/>
+      <w:bookmarkStart w:id="15" w:name="_Toc83651648"/>
       <w:r>
         <w:t>Exchange info</w:t>
       </w:r>
@@ -6863,6 +6878,7 @@
           <w:sz w:val="24"/>
           <w:lang w:val="en-GB" w:eastAsia="en-GB"/>
         </w:rPr>
+        <w:lastRenderedPageBreak/>
         <w:t>Return rate limits and list of symbols</w:t>
       </w:r>
     </w:p>
@@ -10941,9 +10957,8 @@
       <w:pPr>
         <w:pStyle w:val="Heading2"/>
       </w:pPr>
-      <w:bookmarkStart w:id="16" w:name="_Toc83644354"/>
-      <w:r>
-        <w:lastRenderedPageBreak/>
+      <w:bookmarkStart w:id="16" w:name="_Toc83651649"/>
+      <w:r>
         <w:t>Get symbol info</w:t>
       </w:r>
       <w:bookmarkEnd w:id="16"/>
@@ -11049,6 +11064,7 @@
           <w:sz w:val="24"/>
           <w:lang w:val="en-GB" w:eastAsia="en-GB"/>
         </w:rPr>
+        <w:lastRenderedPageBreak/>
         <w:t>Return information about a symbol</w:t>
       </w:r>
     </w:p>
@@ -13605,7 +13621,7 @@
       <w:pPr>
         <w:pStyle w:val="Heading2"/>
       </w:pPr>
-      <w:bookmarkStart w:id="17" w:name="_Toc83644355"/>
+      <w:bookmarkStart w:id="17" w:name="_Toc83651650"/>
       <w:r>
         <w:t>Place order</w:t>
       </w:r>
@@ -14443,6 +14459,7 @@
           <w:color w:val="666600"/>
           <w:lang w:val="en-GB"/>
         </w:rPr>
+        <w:lastRenderedPageBreak/>
         <w:t>&gt;&gt;&gt; {</w:t>
       </w:r>
       <w:r>
@@ -15264,7 +15281,7 @@
       <w:pPr>
         <w:pStyle w:val="Heading2"/>
       </w:pPr>
-      <w:bookmarkStart w:id="18" w:name="_Toc83644356"/>
+      <w:bookmarkStart w:id="18" w:name="_Toc83651651"/>
       <w:r>
         <w:t>Cancel order</w:t>
       </w:r>
@@ -15424,6 +15441,7 @@
           <w:noProof/>
           <w:lang w:val="en-GB"/>
         </w:rPr>
+        <w:lastRenderedPageBreak/>
         <w:drawing>
           <wp:inline distT="0" distB="0" distL="0" distR="0" wp14:anchorId="7971DC79" wp14:editId="6CC1261E">
             <wp:extent cx="5731510" cy="2663825"/>
@@ -16316,7 +16334,7 @@
       <w:pPr>
         <w:pStyle w:val="Heading2"/>
       </w:pPr>
-      <w:bookmarkStart w:id="19" w:name="_Toc83644357"/>
+      <w:bookmarkStart w:id="19" w:name="_Toc83651652"/>
       <w:r>
         <w:t>Order traded</w:t>
       </w:r>
@@ -16408,7 +16426,6 @@
         <w:rPr>
           <w:lang w:val="en-GB"/>
         </w:rPr>
-        <w:lastRenderedPageBreak/>
         <w:t xml:space="preserve">[‘x’] </w:t>
       </w:r>
       <w:r>
@@ -16617,7 +16634,7 @@
       <w:pPr>
         <w:pStyle w:val="Heading2"/>
       </w:pPr>
-      <w:bookmarkStart w:id="20" w:name="_Toc83644358"/>
+      <w:bookmarkStart w:id="20" w:name="_Toc83651653"/>
       <w:proofErr w:type="spellStart"/>
       <w:r>
         <w:t>Websockets</w:t>
@@ -16968,7 +16985,6 @@
         <w:t xml:space="preserve"># </w:t>
       </w:r>
       <w:proofErr w:type="spellStart"/>
-      <w:proofErr w:type="gramStart"/>
       <w:r>
         <w:rPr>
           <w:color w:val="880000"/>
@@ -16977,7 +16993,6 @@
         <w:t>init</w:t>
       </w:r>
       <w:proofErr w:type="spellEnd"/>
-      <w:proofErr w:type="gramEnd"/>
       <w:r>
         <w:rPr>
           <w:color w:val="880000"/>
@@ -17181,23 +17196,7 @@
           <w:color w:val="880000"/>
           <w:lang w:val="en-GB"/>
         </w:rPr>
-        <w:t xml:space="preserve"># </w:t>
-      </w:r>
-      <w:proofErr w:type="gramStart"/>
-      <w:r>
-        <w:rPr>
-          <w:color w:val="880000"/>
-          <w:lang w:val="en-GB"/>
-        </w:rPr>
-        <w:t>symbol</w:t>
-      </w:r>
-      <w:proofErr w:type="gramEnd"/>
-      <w:r>
-        <w:rPr>
-          <w:color w:val="880000"/>
-          <w:lang w:val="en-GB"/>
-        </w:rPr>
-        <w:t xml:space="preserve"> ticker socket and get the </w:t>
+        <w:t xml:space="preserve"># symbol ticker socket and get the </w:t>
       </w:r>
       <w:r>
         <w:rPr>
@@ -17538,23 +17537,7 @@
           <w:color w:val="880000"/>
           <w:lang w:val="en-GB"/>
         </w:rPr>
-        <w:t xml:space="preserve"># </w:t>
-      </w:r>
-      <w:proofErr w:type="gramStart"/>
-      <w:r>
-        <w:rPr>
-          <w:color w:val="880000"/>
-          <w:lang w:val="en-GB"/>
-        </w:rPr>
-        <w:t>user</w:t>
-      </w:r>
-      <w:proofErr w:type="gramEnd"/>
-      <w:r>
-        <w:rPr>
-          <w:color w:val="880000"/>
-          <w:lang w:val="en-GB"/>
-        </w:rPr>
-        <w:t xml:space="preserve"> socket</w:t>
+        <w:t># user socket</w:t>
       </w:r>
     </w:p>
     <w:p>
@@ -17824,23 +17807,7 @@
           <w:color w:val="880000"/>
           <w:lang w:val="en-GB"/>
         </w:rPr>
-        <w:t xml:space="preserve"># </w:t>
-      </w:r>
-      <w:proofErr w:type="gramStart"/>
-      <w:r>
-        <w:rPr>
-          <w:color w:val="880000"/>
-          <w:lang w:val="en-GB"/>
-        </w:rPr>
-        <w:t>start</w:t>
-      </w:r>
-      <w:proofErr w:type="gramEnd"/>
-      <w:r>
-        <w:rPr>
-          <w:color w:val="880000"/>
-          <w:lang w:val="en-GB"/>
-        </w:rPr>
-        <w:t xml:space="preserve"> sockets</w:t>
+        <w:t># start sockets</w:t>
       </w:r>
     </w:p>
     <w:p>
@@ -18270,23 +18237,7 @@
           <w:color w:val="880000"/>
           <w:lang w:val="en-GB"/>
         </w:rPr>
-        <w:t xml:space="preserve"># </w:t>
-      </w:r>
-      <w:proofErr w:type="gramStart"/>
-      <w:r>
-        <w:rPr>
-          <w:color w:val="880000"/>
-          <w:lang w:val="en-GB"/>
-        </w:rPr>
-        <w:t>properly</w:t>
-      </w:r>
-      <w:proofErr w:type="gramEnd"/>
-      <w:r>
-        <w:rPr>
-          <w:color w:val="880000"/>
-          <w:lang w:val="en-GB"/>
-        </w:rPr>
-        <w:t xml:space="preserve"> close the WebSocket, only if it is running</w:t>
+        <w:t># properly close the WebSocket, only if it is running</w:t>
       </w:r>
     </w:p>
     <w:p>
@@ -18322,23 +18273,7 @@
           <w:color w:val="880000"/>
           <w:lang w:val="en-GB"/>
         </w:rPr>
-        <w:t xml:space="preserve"># </w:t>
-      </w:r>
-      <w:proofErr w:type="gramStart"/>
-      <w:r>
-        <w:rPr>
-          <w:color w:val="880000"/>
-          <w:lang w:val="en-GB"/>
-        </w:rPr>
-        <w:t>trying</w:t>
-      </w:r>
-      <w:proofErr w:type="gramEnd"/>
-      <w:r>
-        <w:rPr>
-          <w:color w:val="880000"/>
-          <w:lang w:val="en-GB"/>
-        </w:rPr>
-        <w:t xml:space="preserve"> to stop it when it is not running, will raise an     error</w:t>
+        <w:t># trying to stop it when it is not running, will raise an     error</w:t>
       </w:r>
     </w:p>
     <w:p>
@@ -18488,7 +18423,7 @@
       <w:pPr>
         <w:pStyle w:val="Heading2"/>
       </w:pPr>
-      <w:bookmarkStart w:id="21" w:name="_Toc83644359"/>
+      <w:bookmarkStart w:id="21" w:name="_Toc83651654"/>
       <w:r>
         <w:t>User socket</w:t>
       </w:r>
@@ -19117,7 +19052,7 @@
       <w:r>
         <w:br w:type="page"/>
       </w:r>
-      <w:bookmarkStart w:id="22" w:name="_Toc83644360"/>
+      <w:bookmarkStart w:id="22" w:name="_Toc83651655"/>
       <w:r>
         <w:lastRenderedPageBreak/>
         <w:t>API errors</w:t>
@@ -19128,7 +19063,7 @@
       <w:pPr>
         <w:pStyle w:val="Heading2"/>
       </w:pPr>
-      <w:bookmarkStart w:id="23" w:name="_Toc83644361"/>
+      <w:bookmarkStart w:id="23" w:name="_Toc83651656"/>
       <w:r>
         <w:t>Messages for -1010 ERROR_MSG_RECEIVED, -2010 NEW_ORDER_REJECTED, and -2011 CANCEL_REJECTED</w:t>
       </w:r>
@@ -19182,8 +19117,8 @@
         <w:tblLook w:val="04A0" w:firstRow="1" w:lastRow="0" w:firstColumn="1" w:lastColumn="0" w:noHBand="0" w:noVBand="1"/>
       </w:tblPr>
       <w:tblGrid>
-        <w:gridCol w:w="3320"/>
-        <w:gridCol w:w="5706"/>
+        <w:gridCol w:w="3291"/>
+        <w:gridCol w:w="5735"/>
       </w:tblGrid>
       <w:tr>
         <w:trPr>
@@ -20274,7 +20209,6 @@
                 <w:color w:val="24292E"/>
                 <w:lang w:val="en-GB"/>
               </w:rPr>
-              <w:lastRenderedPageBreak/>
               <w:t xml:space="preserve">"This action disabled </w:t>
             </w:r>
             <w:proofErr w:type="gramStart"/>
@@ -20359,6 +20293,7 @@
                 <w:color w:val="24292E"/>
                 <w:lang w:val="en-GB"/>
               </w:rPr>
+              <w:lastRenderedPageBreak/>
               <w:t>"Unsupported order combination"</w:t>
             </w:r>
           </w:p>
@@ -21069,14 +21004,14 @@
       <w:pPr>
         <w:pStyle w:val="Heading2"/>
       </w:pPr>
-      <w:bookmarkStart w:id="24" w:name="_Toc83644362"/>
+      <w:bookmarkStart w:id="24" w:name="_Toc83651657"/>
       <w:bookmarkEnd w:id="24"/>
     </w:p>
     <w:p>
       <w:pPr>
         <w:pStyle w:val="Heading2"/>
       </w:pPr>
-      <w:bookmarkStart w:id="25" w:name="_Toc83644363"/>
+      <w:bookmarkStart w:id="25" w:name="_Toc83651658"/>
       <w:r>
         <w:t>-9xxx Filter failures</w:t>
       </w:r>
@@ -21095,8 +21030,8 @@
         <w:tblLook w:val="04A0" w:firstRow="1" w:lastRow="0" w:firstColumn="1" w:lastColumn="0" w:noHBand="0" w:noVBand="1"/>
       </w:tblPr>
       <w:tblGrid>
-        <w:gridCol w:w="3628"/>
-        <w:gridCol w:w="5398"/>
+        <w:gridCol w:w="4098"/>
+        <w:gridCol w:w="4928"/>
       </w:tblGrid>
       <w:tr>
         <w:trPr>
@@ -21354,7 +21289,6 @@
                 <w:color w:val="24292E"/>
                 <w:lang w:val="en-GB"/>
               </w:rPr>
-              <w:lastRenderedPageBreak/>
               <w:t>"Filter failure: LOT_SIZE"</w:t>
             </w:r>
           </w:p>
@@ -21615,6 +21549,7 @@
                 <w:color w:val="24292E"/>
                 <w:lang w:val="en-GB"/>
               </w:rPr>
+              <w:lastRenderedPageBreak/>
               <w:t>"Filter failure: MARKET_LOT_SIZE"</w:t>
             </w:r>
           </w:p>
@@ -22152,7 +22087,7 @@
           <w:lang w:val="en-GB"/>
         </w:rPr>
       </w:pPr>
-      <w:bookmarkStart w:id="26" w:name="_Toc83644364"/>
+      <w:bookmarkStart w:id="26" w:name="_Toc83651659"/>
       <w:r>
         <w:rPr>
           <w:lang w:val="en-GB"/>
@@ -22172,7 +22107,7 @@
       <w:pPr>
         <w:pStyle w:val="Heading2"/>
       </w:pPr>
-      <w:bookmarkStart w:id="27" w:name="_Toc83644365"/>
+      <w:bookmarkStart w:id="27" w:name="_Toc83651660"/>
       <w:r>
         <w:t>Command line arguments</w:t>
       </w:r>
@@ -22660,7 +22595,7 @@
       <w:pPr>
         <w:pStyle w:val="Heading2"/>
       </w:pPr>
-      <w:bookmarkStart w:id="28" w:name="_Toc83644366"/>
+      <w:bookmarkStart w:id="28" w:name="_Toc83651661"/>
       <w:r>
         <w:t>Exceptions</w:t>
       </w:r>
@@ -22673,7 +22608,7 @@
           <w:lang w:val="en-GB"/>
         </w:rPr>
       </w:pPr>
-      <w:bookmarkStart w:id="29" w:name="_Toc83644367"/>
+      <w:bookmarkStart w:id="29" w:name="_Toc83651662"/>
       <w:r>
         <w:rPr>
           <w:lang w:val="en-GB"/>
@@ -22687,7 +22622,7 @@
       <w:pPr>
         <w:pStyle w:val="Heading2"/>
       </w:pPr>
-      <w:bookmarkStart w:id="30" w:name="_Toc83644368"/>
+      <w:bookmarkStart w:id="30" w:name="_Toc83651663"/>
       <w:r>
         <w:t>Virtual environment</w:t>
       </w:r>
@@ -23901,7 +23836,7 @@
           <w:lang w:val="en-GB"/>
         </w:rPr>
       </w:pPr>
-      <w:bookmarkStart w:id="31" w:name="_Toc83644369"/>
+      <w:bookmarkStart w:id="31" w:name="_Toc83651664"/>
       <w:r>
         <w:rPr>
           <w:lang w:val="en-GB"/>
@@ -23915,7 +23850,7 @@
       <w:pPr>
         <w:pStyle w:val="Heading2"/>
       </w:pPr>
-      <w:bookmarkStart w:id="32" w:name="_Toc83644370"/>
+      <w:bookmarkStart w:id="32" w:name="_Toc83651665"/>
       <w:r>
         <w:t>PyCharm</w:t>
       </w:r>
@@ -24053,7 +23988,7 @@
           <w:lang w:val="en-GB"/>
         </w:rPr>
       </w:pPr>
-      <w:bookmarkStart w:id="33" w:name="_Toc83644371"/>
+      <w:bookmarkStart w:id="33" w:name="_Toc83651666"/>
       <w:r>
         <w:rPr>
           <w:lang w:val="en-GB"/>
@@ -24073,7 +24008,7 @@
       <w:pPr>
         <w:pStyle w:val="Heading2"/>
       </w:pPr>
-      <w:bookmarkStart w:id="34" w:name="_Toc83644372"/>
+      <w:bookmarkStart w:id="34" w:name="_Toc83651667"/>
       <w:r>
         <w:t>SQLITE</w:t>
       </w:r>
@@ -24083,7 +24018,7 @@
       <w:pPr>
         <w:pStyle w:val="Heading2"/>
       </w:pPr>
-      <w:bookmarkStart w:id="35" w:name="_Toc83644373"/>
+      <w:bookmarkStart w:id="35" w:name="_Toc83651668"/>
       <w:r>
         <w:t>SQLite and Python types</w:t>
       </w:r>
@@ -24096,7 +24031,7 @@
           <w:lang w:val="en-GB"/>
         </w:rPr>
       </w:pPr>
-      <w:bookmarkStart w:id="36" w:name="_Toc83644374"/>
+      <w:bookmarkStart w:id="36" w:name="_Toc83651669"/>
       <w:r>
         <w:rPr>
           <w:lang w:val="en-GB"/>
@@ -25295,7 +25230,7 @@
           <w:lang w:val="en-GB"/>
         </w:rPr>
       </w:pPr>
-      <w:bookmarkStart w:id="37" w:name="_Toc83644375"/>
+      <w:bookmarkStart w:id="37" w:name="_Toc83651670"/>
       <w:r>
         <w:rPr>
           <w:lang w:val="en-GB"/>
@@ -25409,7 +25344,7 @@
           <w:lang w:val="en-GB"/>
         </w:rPr>
       </w:pPr>
-      <w:bookmarkStart w:id="38" w:name="_Toc83644376"/>
+      <w:bookmarkStart w:id="38" w:name="_Toc83651671"/>
       <w:r>
         <w:rPr>
           <w:lang w:val="en-GB"/>
@@ -27756,7 +27691,7 @@
           <w:lang w:val="en-GB"/>
         </w:rPr>
       </w:pPr>
-      <w:bookmarkStart w:id="39" w:name="_Toc83644377"/>
+      <w:bookmarkStart w:id="39" w:name="_Toc83651672"/>
       <w:r>
         <w:rPr>
           <w:lang w:val="en-GB"/>
@@ -31025,7 +30960,7 @@
           <w:lang w:val="en-GB"/>
         </w:rPr>
       </w:pPr>
-      <w:bookmarkStart w:id="40" w:name="_Toc83644378"/>
+      <w:bookmarkStart w:id="40" w:name="_Toc83651673"/>
       <w:r>
         <w:rPr>
           <w:lang w:val="en-GB"/>
@@ -36054,7 +35989,7 @@
           <w:lang w:val="en-GB"/>
         </w:rPr>
       </w:pPr>
-      <w:bookmarkStart w:id="41" w:name="_Toc83644379"/>
+      <w:bookmarkStart w:id="41" w:name="_Toc83651674"/>
       <w:r>
         <w:rPr>
           <w:lang w:val="en-GB"/>
@@ -38694,7 +38629,7 @@
           <w:lang w:val="en-GB"/>
         </w:rPr>
       </w:pPr>
-      <w:bookmarkStart w:id="42" w:name="_Toc83644380"/>
+      <w:bookmarkStart w:id="42" w:name="_Toc83651675"/>
       <w:r>
         <w:rPr>
           <w:lang w:val="en-GB"/>
@@ -38708,7 +38643,7 @@
       <w:pPr>
         <w:pStyle w:val="Heading2"/>
       </w:pPr>
-      <w:bookmarkStart w:id="43" w:name="_Toc83644381"/>
+      <w:bookmarkStart w:id="43" w:name="_Toc83651676"/>
       <w:r>
         <w:t>Logging</w:t>
       </w:r>
@@ -38806,7 +38741,7 @@
           <w:lang w:val="en-GB"/>
         </w:rPr>
       </w:pPr>
-      <w:bookmarkStart w:id="44" w:name="_Toc83644382"/>
+      <w:bookmarkStart w:id="44" w:name="_Toc83651677"/>
       <w:r>
         <w:rPr>
           <w:lang w:val="en-GB"/>
@@ -38820,7 +38755,7 @@
       <w:pPr>
         <w:pStyle w:val="Heading2"/>
       </w:pPr>
-      <w:bookmarkStart w:id="45" w:name="_Toc83644383"/>
+      <w:bookmarkStart w:id="45" w:name="_Toc83651678"/>
       <w:r>
         <w:t>Digital Ocean</w:t>
       </w:r>
@@ -39382,27 +39317,7 @@
           <w:szCs w:val="17"/>
           <w:lang w:val="en-GB"/>
         </w:rPr>
-        <w:t xml:space="preserve"># </w:t>
-      </w:r>
-      <w:proofErr w:type="gramStart"/>
-      <w:r>
-        <w:rPr>
-          <w:rFonts w:ascii="Consolas" w:hAnsi="Consolas" w:cs="Consolas"/>
-          <w:sz w:val="17"/>
-          <w:szCs w:val="17"/>
-          <w:lang w:val="en-GB"/>
-        </w:rPr>
-        <w:t>create</w:t>
-      </w:r>
-      <w:proofErr w:type="gramEnd"/>
-      <w:r>
-        <w:rPr>
-          <w:rFonts w:ascii="Consolas" w:hAnsi="Consolas" w:cs="Consolas"/>
-          <w:sz w:val="17"/>
-          <w:szCs w:val="17"/>
-          <w:lang w:val="en-GB"/>
-        </w:rPr>
-        <w:t xml:space="preserve"> user</w:t>
+        <w:t># create user</w:t>
       </w:r>
       <w:r>
         <w:rPr>
@@ -39569,27 +39484,7 @@
           <w:szCs w:val="17"/>
           <w:lang w:val="en-GB"/>
         </w:rPr>
-        <w:t xml:space="preserve"># </w:t>
-      </w:r>
-      <w:proofErr w:type="gramStart"/>
-      <w:r>
-        <w:rPr>
-          <w:rFonts w:ascii="Consolas" w:hAnsi="Consolas" w:cs="Consolas"/>
-          <w:sz w:val="17"/>
-          <w:szCs w:val="17"/>
-          <w:lang w:val="en-GB"/>
-        </w:rPr>
-        <w:t>add</w:t>
-      </w:r>
-      <w:proofErr w:type="gramEnd"/>
-      <w:r>
-        <w:rPr>
-          <w:rFonts w:ascii="Consolas" w:hAnsi="Consolas" w:cs="Consolas"/>
-          <w:sz w:val="17"/>
-          <w:szCs w:val="17"/>
-          <w:lang w:val="en-GB"/>
-        </w:rPr>
-        <w:t xml:space="preserve"> user to </w:t>
+        <w:t xml:space="preserve"># add user to </w:t>
       </w:r>
       <w:proofErr w:type="spellStart"/>
       <w:r>
@@ -39854,27 +39749,7 @@
           <w:szCs w:val="17"/>
           <w:lang w:val="en-GB"/>
         </w:rPr>
-        <w:t xml:space="preserve"># </w:t>
-      </w:r>
-      <w:proofErr w:type="gramStart"/>
-      <w:r>
-        <w:rPr>
-          <w:rFonts w:ascii="Consolas" w:hAnsi="Consolas" w:cs="Consolas"/>
-          <w:sz w:val="17"/>
-          <w:szCs w:val="17"/>
-          <w:lang w:val="en-GB"/>
-        </w:rPr>
-        <w:t>connect</w:t>
-      </w:r>
-      <w:proofErr w:type="gramEnd"/>
-      <w:r>
-        <w:rPr>
-          <w:rFonts w:ascii="Consolas" w:hAnsi="Consolas" w:cs="Consolas"/>
-          <w:sz w:val="17"/>
-          <w:szCs w:val="17"/>
-          <w:lang w:val="en-GB"/>
-        </w:rPr>
-        <w:t xml:space="preserve"> with new user</w:t>
+        <w:t># connect with new user</w:t>
       </w:r>
     </w:p>
     <w:p>
@@ -40037,27 +39912,7 @@
           <w:szCs w:val="17"/>
           <w:lang w:val="en-GB"/>
         </w:rPr>
-        <w:t xml:space="preserve"># </w:t>
-      </w:r>
-      <w:proofErr w:type="gramStart"/>
-      <w:r>
-        <w:rPr>
-          <w:rFonts w:ascii="Consolas" w:hAnsi="Consolas" w:cs="Consolas"/>
-          <w:sz w:val="17"/>
-          <w:szCs w:val="17"/>
-          <w:lang w:val="en-GB"/>
-        </w:rPr>
-        <w:t>check</w:t>
-      </w:r>
-      <w:proofErr w:type="gramEnd"/>
-      <w:r>
-        <w:rPr>
-          <w:rFonts w:ascii="Consolas" w:hAnsi="Consolas" w:cs="Consolas"/>
-          <w:sz w:val="17"/>
-          <w:szCs w:val="17"/>
-          <w:lang w:val="en-GB"/>
-        </w:rPr>
-        <w:t xml:space="preserve"> Python </w:t>
+        <w:t xml:space="preserve"># check Python </w:t>
       </w:r>
       <w:proofErr w:type="spellStart"/>
       <w:r>
@@ -40208,27 +40063,7 @@
           <w:szCs w:val="17"/>
           <w:lang w:val="en-GB"/>
         </w:rPr>
-        <w:t xml:space="preserve"># </w:t>
-      </w:r>
-      <w:proofErr w:type="gramStart"/>
-      <w:r>
-        <w:rPr>
-          <w:rFonts w:ascii="Consolas" w:hAnsi="Consolas" w:cs="Consolas"/>
-          <w:sz w:val="17"/>
-          <w:szCs w:val="17"/>
-          <w:lang w:val="en-GB"/>
-        </w:rPr>
-        <w:t>update</w:t>
-      </w:r>
-      <w:proofErr w:type="gramEnd"/>
-      <w:r>
-        <w:rPr>
-          <w:rFonts w:ascii="Consolas" w:hAnsi="Consolas" w:cs="Consolas"/>
-          <w:sz w:val="17"/>
-          <w:szCs w:val="17"/>
-          <w:lang w:val="en-GB"/>
-        </w:rPr>
-        <w:t xml:space="preserve"> to 3.9</w:t>
+        <w:t># update to 3.9</w:t>
       </w:r>
     </w:p>
     <w:p>
@@ -40335,27 +40170,7 @@
           <w:szCs w:val="17"/>
           <w:lang w:val="en-GB"/>
         </w:rPr>
-        <w:t xml:space="preserve"># </w:t>
-      </w:r>
-      <w:proofErr w:type="gramStart"/>
-      <w:r>
-        <w:rPr>
-          <w:rFonts w:ascii="Consolas" w:hAnsi="Consolas" w:cs="Consolas"/>
-          <w:sz w:val="17"/>
-          <w:szCs w:val="17"/>
-          <w:lang w:val="en-GB"/>
-        </w:rPr>
-        <w:t>install</w:t>
-      </w:r>
-      <w:proofErr w:type="gramEnd"/>
-      <w:r>
-        <w:rPr>
-          <w:rFonts w:ascii="Consolas" w:hAnsi="Consolas" w:cs="Consolas"/>
-          <w:sz w:val="17"/>
-          <w:szCs w:val="17"/>
-          <w:lang w:val="en-GB"/>
-        </w:rPr>
-        <w:t xml:space="preserve"> pip</w:t>
+        <w:t># install pip</w:t>
       </w:r>
     </w:p>
     <w:p>
@@ -40462,27 +40277,7 @@
           <w:szCs w:val="17"/>
           <w:lang w:val="en-GB"/>
         </w:rPr>
-        <w:t xml:space="preserve"># </w:t>
-      </w:r>
-      <w:proofErr w:type="gramStart"/>
-      <w:r>
-        <w:rPr>
-          <w:rFonts w:ascii="Consolas" w:hAnsi="Consolas" w:cs="Consolas"/>
-          <w:sz w:val="17"/>
-          <w:szCs w:val="17"/>
-          <w:lang w:val="en-GB"/>
-        </w:rPr>
-        <w:t>create</w:t>
-      </w:r>
-      <w:proofErr w:type="gramEnd"/>
-      <w:r>
-        <w:rPr>
-          <w:rFonts w:ascii="Consolas" w:hAnsi="Consolas" w:cs="Consolas"/>
-          <w:sz w:val="17"/>
-          <w:szCs w:val="17"/>
-          <w:lang w:val="en-GB"/>
-        </w:rPr>
-        <w:t xml:space="preserve"> Project directory</w:t>
+        <w:t># create Project directory</w:t>
       </w:r>
     </w:p>
     <w:p>
@@ -40609,27 +40404,7 @@
           <w:szCs w:val="17"/>
           <w:lang w:val="en-GB"/>
         </w:rPr>
-        <w:t xml:space="preserve"># </w:t>
-      </w:r>
-      <w:proofErr w:type="gramStart"/>
-      <w:r>
-        <w:rPr>
-          <w:rFonts w:ascii="Consolas" w:hAnsi="Consolas" w:cs="Consolas"/>
-          <w:sz w:val="17"/>
-          <w:szCs w:val="17"/>
-          <w:lang w:val="en-GB"/>
-        </w:rPr>
-        <w:t>create</w:t>
-      </w:r>
-      <w:proofErr w:type="gramEnd"/>
-      <w:r>
-        <w:rPr>
-          <w:rFonts w:ascii="Consolas" w:hAnsi="Consolas" w:cs="Consolas"/>
-          <w:sz w:val="17"/>
-          <w:szCs w:val="17"/>
-          <w:lang w:val="en-GB"/>
-        </w:rPr>
-        <w:t xml:space="preserve"> virtual environment</w:t>
+        <w:t># create virtual environment</w:t>
       </w:r>
     </w:p>
     <w:p>
@@ -40804,27 +40579,7 @@
           <w:szCs w:val="17"/>
           <w:lang w:val="en-GB"/>
         </w:rPr>
-        <w:t xml:space="preserve"># </w:t>
-      </w:r>
-      <w:proofErr w:type="gramStart"/>
-      <w:r>
-        <w:rPr>
-          <w:rFonts w:ascii="Consolas" w:hAnsi="Consolas" w:cs="Consolas"/>
-          <w:sz w:val="17"/>
-          <w:szCs w:val="17"/>
-          <w:lang w:val="en-GB"/>
-        </w:rPr>
-        <w:t>activate</w:t>
-      </w:r>
-      <w:proofErr w:type="gramEnd"/>
-      <w:r>
-        <w:rPr>
-          <w:rFonts w:ascii="Consolas" w:hAnsi="Consolas" w:cs="Consolas"/>
-          <w:sz w:val="17"/>
-          <w:szCs w:val="17"/>
-          <w:lang w:val="en-GB"/>
-        </w:rPr>
-        <w:t xml:space="preserve"> </w:t>
+        <w:t xml:space="preserve"># activate </w:t>
       </w:r>
       <w:proofErr w:type="spellStart"/>
       <w:r>
@@ -40964,27 +40719,7 @@
           <w:szCs w:val="17"/>
           <w:lang w:val="en-GB"/>
         </w:rPr>
-        <w:t xml:space="preserve"># </w:t>
-      </w:r>
-      <w:proofErr w:type="gramStart"/>
-      <w:r>
-        <w:rPr>
-          <w:rFonts w:ascii="Consolas" w:hAnsi="Consolas" w:cs="Consolas"/>
-          <w:sz w:val="17"/>
-          <w:szCs w:val="17"/>
-          <w:lang w:val="en-GB"/>
-        </w:rPr>
-        <w:t>upload</w:t>
-      </w:r>
-      <w:proofErr w:type="gramEnd"/>
-      <w:r>
-        <w:rPr>
-          <w:rFonts w:ascii="Consolas" w:hAnsi="Consolas" w:cs="Consolas"/>
-          <w:sz w:val="17"/>
-          <w:szCs w:val="17"/>
-          <w:lang w:val="en-GB"/>
-        </w:rPr>
-        <w:t xml:space="preserve"> Project </w:t>
+        <w:t xml:space="preserve"># upload Project </w:t>
       </w:r>
       <w:proofErr w:type="spellStart"/>
       <w:r>
@@ -41250,27 +40985,7 @@
           <w:szCs w:val="17"/>
           <w:lang w:val="en-GB"/>
         </w:rPr>
-        <w:t xml:space="preserve"># </w:t>
-      </w:r>
-      <w:proofErr w:type="gramStart"/>
-      <w:r>
-        <w:rPr>
-          <w:rFonts w:ascii="Consolas" w:hAnsi="Consolas" w:cs="Consolas"/>
-          <w:sz w:val="17"/>
-          <w:szCs w:val="17"/>
-          <w:lang w:val="en-GB"/>
-        </w:rPr>
-        <w:t>install</w:t>
-      </w:r>
-      <w:proofErr w:type="gramEnd"/>
-      <w:r>
-        <w:rPr>
-          <w:rFonts w:ascii="Consolas" w:hAnsi="Consolas" w:cs="Consolas"/>
-          <w:sz w:val="17"/>
-          <w:szCs w:val="17"/>
-          <w:lang w:val="en-GB"/>
-        </w:rPr>
-        <w:t xml:space="preserve"> packages needed</w:t>
+        <w:t># install packages needed</w:t>
       </w:r>
     </w:p>
     <w:p>
@@ -41421,27 +41136,8 @@
           <w:szCs w:val="17"/>
           <w:lang w:val="en-GB"/>
         </w:rPr>
-        <w:t xml:space="preserve"># </w:t>
-      </w:r>
-      <w:proofErr w:type="gramStart"/>
-      <w:r>
-        <w:rPr>
-          <w:rFonts w:ascii="Consolas" w:hAnsi="Consolas" w:cs="Consolas"/>
-          <w:sz w:val="17"/>
-          <w:szCs w:val="17"/>
-          <w:lang w:val="en-GB"/>
-        </w:rPr>
-        <w:t>create</w:t>
-      </w:r>
-      <w:proofErr w:type="gramEnd"/>
-      <w:r>
-        <w:rPr>
-          <w:rFonts w:ascii="Consolas" w:hAnsi="Consolas" w:cs="Consolas"/>
-          <w:sz w:val="17"/>
-          <w:szCs w:val="17"/>
-          <w:lang w:val="en-GB"/>
-        </w:rPr>
-        <w:t xml:space="preserve"> required directories not in git</w:t>
+        <w:lastRenderedPageBreak/>
+        <w:t># create required directories not in git</w:t>
       </w:r>
     </w:p>
     <w:p>
@@ -41693,27 +41389,7 @@
           <w:szCs w:val="17"/>
           <w:lang w:val="en-GB"/>
         </w:rPr>
-        <w:t xml:space="preserve"># </w:t>
-      </w:r>
-      <w:proofErr w:type="gramStart"/>
-      <w:r>
-        <w:rPr>
-          <w:rFonts w:ascii="Consolas" w:hAnsi="Consolas" w:cs="Consolas"/>
-          <w:sz w:val="17"/>
-          <w:szCs w:val="17"/>
-          <w:lang w:val="en-GB"/>
-        </w:rPr>
-        <w:t>run</w:t>
-      </w:r>
-      <w:proofErr w:type="gramEnd"/>
-      <w:r>
-        <w:rPr>
-          <w:rFonts w:ascii="Consolas" w:hAnsi="Consolas" w:cs="Consolas"/>
-          <w:sz w:val="17"/>
-          <w:szCs w:val="17"/>
-          <w:lang w:val="en-GB"/>
-        </w:rPr>
-        <w:t xml:space="preserve"> the app from the working directory</w:t>
+        <w:t># run the app from the working directory</w:t>
       </w:r>
     </w:p>
     <w:p>
@@ -41989,27 +41665,7 @@
           <w:szCs w:val="17"/>
           <w:lang w:val="en-GB"/>
         </w:rPr>
-        <w:t xml:space="preserve"># </w:t>
-      </w:r>
-      <w:proofErr w:type="gramStart"/>
-      <w:r>
-        <w:rPr>
-          <w:rFonts w:ascii="Consolas" w:hAnsi="Consolas" w:cs="Consolas"/>
-          <w:sz w:val="17"/>
-          <w:szCs w:val="17"/>
-          <w:lang w:val="en-GB"/>
-        </w:rPr>
-        <w:t>modify</w:t>
-      </w:r>
-      <w:proofErr w:type="gramEnd"/>
-      <w:r>
-        <w:rPr>
-          <w:rFonts w:ascii="Consolas" w:hAnsi="Consolas" w:cs="Consolas"/>
-          <w:sz w:val="17"/>
-          <w:szCs w:val="17"/>
-          <w:lang w:val="en-GB"/>
-        </w:rPr>
-        <w:t xml:space="preserve"> the app</w:t>
+        <w:t># modify the app</w:t>
       </w:r>
     </w:p>
     <w:p>
@@ -42407,29 +42063,7 @@
           <w:szCs w:val="17"/>
           <w:lang w:val="en-GB"/>
         </w:rPr>
-        <w:t xml:space="preserve"># </w:t>
-      </w:r>
-      <w:proofErr w:type="gramStart"/>
-      <w:r>
-        <w:rPr>
-          <w:rFonts w:ascii="Consolas" w:hAnsi="Consolas" w:cs="Consolas"/>
-          <w:color w:val="000000"/>
-          <w:sz w:val="17"/>
-          <w:szCs w:val="17"/>
-          <w:lang w:val="en-GB"/>
-        </w:rPr>
-        <w:t>install</w:t>
-      </w:r>
-      <w:proofErr w:type="gramEnd"/>
-      <w:r>
-        <w:rPr>
-          <w:rFonts w:ascii="Consolas" w:hAnsi="Consolas" w:cs="Consolas"/>
-          <w:color w:val="000000"/>
-          <w:sz w:val="17"/>
-          <w:szCs w:val="17"/>
-          <w:lang w:val="en-GB"/>
-        </w:rPr>
-        <w:t xml:space="preserve"> </w:t>
+        <w:t xml:space="preserve"># install </w:t>
       </w:r>
       <w:proofErr w:type="spellStart"/>
       <w:r>
@@ -42816,91 +42450,91 @@
         <w:rPr>
           <w:lang w:val="en-GB"/>
         </w:rPr>
+        <w:t>        </w:t>
+      </w:r>
+      <w:proofErr w:type="spellStart"/>
+      <w:r>
+        <w:rPr>
+          <w:lang w:val="en-GB"/>
+        </w:rPr>
+        <w:t>proxy_set_header</w:t>
+      </w:r>
+      <w:proofErr w:type="spellEnd"/>
+      <w:r>
+        <w:rPr>
+          <w:lang w:val="en-GB"/>
+        </w:rPr>
+        <w:t xml:space="preserve"> Host $</w:t>
+      </w:r>
+      <w:proofErr w:type="gramStart"/>
+      <w:r>
+        <w:rPr>
+          <w:lang w:val="en-GB"/>
+        </w:rPr>
+        <w:t>host;</w:t>
+      </w:r>
+      <w:proofErr w:type="gramEnd"/>
+    </w:p>
+    <w:p>
+      <w:pPr>
+        <w:rPr>
+          <w:lang w:val="en-GB"/>
+        </w:rPr>
+      </w:pPr>
+      <w:r>
+        <w:rPr>
+          <w:lang w:val="en-GB"/>
+        </w:rPr>
+        <w:t>        </w:t>
+      </w:r>
+      <w:proofErr w:type="spellStart"/>
+      <w:r>
+        <w:rPr>
+          <w:lang w:val="en-GB"/>
+        </w:rPr>
+        <w:t>proxy_set_header</w:t>
+      </w:r>
+      <w:proofErr w:type="spellEnd"/>
+      <w:r>
+        <w:rPr>
+          <w:lang w:val="en-GB"/>
+        </w:rPr>
+        <w:t xml:space="preserve"> X-Forwarded-For $</w:t>
+      </w:r>
+      <w:proofErr w:type="spellStart"/>
+      <w:r>
+        <w:rPr>
+          <w:lang w:val="en-GB"/>
+        </w:rPr>
+        <w:t>proxy_add_x_forwarded_</w:t>
+      </w:r>
+      <w:proofErr w:type="gramStart"/>
+      <w:r>
+        <w:rPr>
+          <w:lang w:val="en-GB"/>
+        </w:rPr>
+        <w:t>for</w:t>
+      </w:r>
+      <w:proofErr w:type="spellEnd"/>
+      <w:r>
+        <w:rPr>
+          <w:lang w:val="en-GB"/>
+        </w:rPr>
+        <w:t>;</w:t>
+      </w:r>
+      <w:proofErr w:type="gramEnd"/>
+    </w:p>
+    <w:p>
+      <w:pPr>
+        <w:rPr>
+          <w:lang w:val="en-GB"/>
+        </w:rPr>
+      </w:pPr>
+      <w:r>
+        <w:rPr>
+          <w:lang w:val="en-GB"/>
+        </w:rPr>
         <w:lastRenderedPageBreak/>
-        <w:t>        </w:t>
-      </w:r>
-      <w:proofErr w:type="spellStart"/>
-      <w:r>
-        <w:rPr>
-          <w:lang w:val="en-GB"/>
-        </w:rPr>
-        <w:t>proxy_set_header</w:t>
-      </w:r>
-      <w:proofErr w:type="spellEnd"/>
-      <w:r>
-        <w:rPr>
-          <w:lang w:val="en-GB"/>
-        </w:rPr>
-        <w:t xml:space="preserve"> Host $</w:t>
-      </w:r>
-      <w:proofErr w:type="gramStart"/>
-      <w:r>
-        <w:rPr>
-          <w:lang w:val="en-GB"/>
-        </w:rPr>
-        <w:t>host;</w:t>
-      </w:r>
-      <w:proofErr w:type="gramEnd"/>
-    </w:p>
-    <w:p>
-      <w:pPr>
-        <w:rPr>
-          <w:lang w:val="en-GB"/>
-        </w:rPr>
-      </w:pPr>
-      <w:r>
-        <w:rPr>
-          <w:lang w:val="en-GB"/>
-        </w:rPr>
-        <w:t>        </w:t>
-      </w:r>
-      <w:proofErr w:type="spellStart"/>
-      <w:r>
-        <w:rPr>
-          <w:lang w:val="en-GB"/>
-        </w:rPr>
-        <w:t>proxy_set_header</w:t>
-      </w:r>
-      <w:proofErr w:type="spellEnd"/>
-      <w:r>
-        <w:rPr>
-          <w:lang w:val="en-GB"/>
-        </w:rPr>
-        <w:t xml:space="preserve"> X-Forwarded-For $</w:t>
-      </w:r>
-      <w:proofErr w:type="spellStart"/>
-      <w:r>
-        <w:rPr>
-          <w:lang w:val="en-GB"/>
-        </w:rPr>
-        <w:t>proxy_add_x_forwarded_</w:t>
-      </w:r>
-      <w:proofErr w:type="gramStart"/>
-      <w:r>
-        <w:rPr>
-          <w:lang w:val="en-GB"/>
-        </w:rPr>
-        <w:t>for</w:t>
-      </w:r>
-      <w:proofErr w:type="spellEnd"/>
-      <w:r>
-        <w:rPr>
-          <w:lang w:val="en-GB"/>
-        </w:rPr>
-        <w:t>;</w:t>
-      </w:r>
-      <w:proofErr w:type="gramEnd"/>
-    </w:p>
-    <w:p>
-      <w:pPr>
-        <w:rPr>
-          <w:lang w:val="en-GB"/>
-        </w:rPr>
-      </w:pPr>
-      <w:r>
-        <w:rPr>
-          <w:lang w:val="en-GB"/>
-        </w:rPr>
         <w:t>    }</w:t>
       </w:r>
     </w:p>
@@ -43319,7 +42953,7 @@
   <w:abstractNum w:abstractNumId="0" w15:restartNumberingAfterBreak="0">
     <w:nsid w:val="051C342A"/>
     <w:multiLevelType w:val="hybridMultilevel"/>
-    <w:tmpl w:val="887A2268"/>
+    <w:tmpl w:val="B7D4D348"/>
     <w:lvl w:ilvl="0" w:tplc="5F084318">
       <w:start w:val="1"/>
       <w:numFmt w:val="bullet"/>
@@ -44484,7 +44118,6 @@
     <w:lvl w:ilvl="3">
       <w:start w:val="1"/>
       <w:numFmt w:val="decimal"/>
-      <w:pStyle w:val="Heading4"/>
       <w:lvlText w:val="%1.%2.%3.%4."/>
       <w:lvlJc w:val="left"/>
       <w:pPr>
@@ -44538,6 +44171,96 @@
     </w:lvl>
   </w:abstractNum>
   <w:abstractNum w:abstractNumId="11" w15:restartNumberingAfterBreak="0">
+    <w:nsid w:val="2CC420CE"/>
+    <w:multiLevelType w:val="hybridMultilevel"/>
+    <w:tmpl w:val="56240D2A"/>
+    <w:lvl w:ilvl="0" w:tplc="8950236C">
+      <w:start w:val="1"/>
+      <w:numFmt w:val="decimal"/>
+      <w:pStyle w:val="Heading4"/>
+      <w:lvlText w:val="%1.1.1.1"/>
+      <w:lvlJc w:val="left"/>
+      <w:pPr>
+        <w:ind w:left="720" w:hanging="360"/>
+      </w:pPr>
+      <w:rPr>
+        <w:rFonts w:hint="default"/>
+      </w:rPr>
+    </w:lvl>
+    <w:lvl w:ilvl="1" w:tplc="08090019" w:tentative="1">
+      <w:start w:val="1"/>
+      <w:numFmt w:val="lowerLetter"/>
+      <w:lvlText w:val="%2."/>
+      <w:lvlJc w:val="left"/>
+      <w:pPr>
+        <w:ind w:left="1440" w:hanging="360"/>
+      </w:pPr>
+    </w:lvl>
+    <w:lvl w:ilvl="2" w:tplc="0809001B" w:tentative="1">
+      <w:start w:val="1"/>
+      <w:numFmt w:val="lowerRoman"/>
+      <w:lvlText w:val="%3."/>
+      <w:lvlJc w:val="right"/>
+      <w:pPr>
+        <w:ind w:left="2160" w:hanging="180"/>
+      </w:pPr>
+    </w:lvl>
+    <w:lvl w:ilvl="3" w:tplc="0809000F" w:tentative="1">
+      <w:start w:val="1"/>
+      <w:numFmt w:val="decimal"/>
+      <w:lvlText w:val="%4."/>
+      <w:lvlJc w:val="left"/>
+      <w:pPr>
+        <w:ind w:left="2880" w:hanging="360"/>
+      </w:pPr>
+    </w:lvl>
+    <w:lvl w:ilvl="4" w:tplc="08090019" w:tentative="1">
+      <w:start w:val="1"/>
+      <w:numFmt w:val="lowerLetter"/>
+      <w:lvlText w:val="%5."/>
+      <w:lvlJc w:val="left"/>
+      <w:pPr>
+        <w:ind w:left="3600" w:hanging="360"/>
+      </w:pPr>
+    </w:lvl>
+    <w:lvl w:ilvl="5" w:tplc="0809001B" w:tentative="1">
+      <w:start w:val="1"/>
+      <w:numFmt w:val="lowerRoman"/>
+      <w:lvlText w:val="%6."/>
+      <w:lvlJc w:val="right"/>
+      <w:pPr>
+        <w:ind w:left="4320" w:hanging="180"/>
+      </w:pPr>
+    </w:lvl>
+    <w:lvl w:ilvl="6" w:tplc="0809000F" w:tentative="1">
+      <w:start w:val="1"/>
+      <w:numFmt w:val="decimal"/>
+      <w:lvlText w:val="%7."/>
+      <w:lvlJc w:val="left"/>
+      <w:pPr>
+        <w:ind w:left="5040" w:hanging="360"/>
+      </w:pPr>
+    </w:lvl>
+    <w:lvl w:ilvl="7" w:tplc="08090019" w:tentative="1">
+      <w:start w:val="1"/>
+      <w:numFmt w:val="lowerLetter"/>
+      <w:lvlText w:val="%8."/>
+      <w:lvlJc w:val="left"/>
+      <w:pPr>
+        <w:ind w:left="5760" w:hanging="360"/>
+      </w:pPr>
+    </w:lvl>
+    <w:lvl w:ilvl="8" w:tplc="0809001B" w:tentative="1">
+      <w:start w:val="1"/>
+      <w:numFmt w:val="lowerRoman"/>
+      <w:lvlText w:val="%9."/>
+      <w:lvlJc w:val="right"/>
+      <w:pPr>
+        <w:ind w:left="6480" w:hanging="180"/>
+      </w:pPr>
+    </w:lvl>
+  </w:abstractNum>
+  <w:abstractNum w:abstractNumId="12" w15:restartNumberingAfterBreak="0">
     <w:nsid w:val="335E61FF"/>
     <w:multiLevelType w:val="multilevel"/>
     <w:tmpl w:val="5D26CFD8"/>
@@ -44650,7 +44373,7 @@
       </w:pPr>
     </w:lvl>
   </w:abstractNum>
-  <w:abstractNum w:abstractNumId="12" w15:restartNumberingAfterBreak="0">
+  <w:abstractNum w:abstractNumId="13" w15:restartNumberingAfterBreak="0">
     <w:nsid w:val="3BB83E53"/>
     <w:multiLevelType w:val="hybridMultilevel"/>
     <w:tmpl w:val="56963B02"/>
@@ -44763,7 +44486,7 @@
       </w:rPr>
     </w:lvl>
   </w:abstractNum>
-  <w:abstractNum w:abstractNumId="13" w15:restartNumberingAfterBreak="0">
+  <w:abstractNum w:abstractNumId="14" w15:restartNumberingAfterBreak="0">
     <w:nsid w:val="3F846A4A"/>
     <w:multiLevelType w:val="hybridMultilevel"/>
     <w:tmpl w:val="45BCA98A"/>
@@ -44876,7 +44599,7 @@
       </w:rPr>
     </w:lvl>
   </w:abstractNum>
-  <w:abstractNum w:abstractNumId="14" w15:restartNumberingAfterBreak="0">
+  <w:abstractNum w:abstractNumId="15" w15:restartNumberingAfterBreak="0">
     <w:nsid w:val="41FF1AB4"/>
     <w:multiLevelType w:val="hybridMultilevel"/>
     <w:tmpl w:val="3DAC7BE4"/>
@@ -44989,7 +44712,7 @@
       </w:rPr>
     </w:lvl>
   </w:abstractNum>
-  <w:abstractNum w:abstractNumId="15" w15:restartNumberingAfterBreak="0">
+  <w:abstractNum w:abstractNumId="16" w15:restartNumberingAfterBreak="0">
     <w:nsid w:val="4F2D3BA0"/>
     <w:multiLevelType w:val="multilevel"/>
     <w:tmpl w:val="47E24108"/>
@@ -45102,7 +44825,7 @@
       </w:pPr>
     </w:lvl>
   </w:abstractNum>
-  <w:abstractNum w:abstractNumId="16" w15:restartNumberingAfterBreak="0">
+  <w:abstractNum w:abstractNumId="17" w15:restartNumberingAfterBreak="0">
     <w:nsid w:val="4F84327B"/>
     <w:multiLevelType w:val="multilevel"/>
     <w:tmpl w:val="CB32BF1A"/>
@@ -45215,13 +44938,13 @@
       </w:pPr>
     </w:lvl>
   </w:abstractNum>
-  <w:abstractNum w:abstractNumId="17" w15:restartNumberingAfterBreak="0">
+  <w:abstractNum w:abstractNumId="18" w15:restartNumberingAfterBreak="0">
     <w:nsid w:val="55E33F8F"/>
     <w:multiLevelType w:val="multilevel"/>
     <w:tmpl w:val="0809001F"/>
     <w:numStyleLink w:val="111111"/>
   </w:abstractNum>
-  <w:abstractNum w:abstractNumId="18" w15:restartNumberingAfterBreak="0">
+  <w:abstractNum w:abstractNumId="19" w15:restartNumberingAfterBreak="0">
     <w:nsid w:val="56095A08"/>
     <w:multiLevelType w:val="multilevel"/>
     <w:tmpl w:val="4C1E852E"/>
@@ -45334,7 +45057,7 @@
       </w:pPr>
     </w:lvl>
   </w:abstractNum>
-  <w:abstractNum w:abstractNumId="19" w15:restartNumberingAfterBreak="0">
+  <w:abstractNum w:abstractNumId="20" w15:restartNumberingAfterBreak="0">
     <w:nsid w:val="56E01E14"/>
     <w:multiLevelType w:val="hybridMultilevel"/>
     <w:tmpl w:val="3B9A1520"/>
@@ -45447,7 +45170,7 @@
       </w:rPr>
     </w:lvl>
   </w:abstractNum>
-  <w:abstractNum w:abstractNumId="20" w15:restartNumberingAfterBreak="0">
+  <w:abstractNum w:abstractNumId="21" w15:restartNumberingAfterBreak="0">
     <w:nsid w:val="57232D3F"/>
     <w:multiLevelType w:val="multilevel"/>
     <w:tmpl w:val="F47E2E04"/>
@@ -45560,7 +45283,94 @@
       </w:pPr>
     </w:lvl>
   </w:abstractNum>
-  <w:abstractNum w:abstractNumId="21" w15:restartNumberingAfterBreak="0">
+  <w:abstractNum w:abstractNumId="22" w15:restartNumberingAfterBreak="0">
+    <w:nsid w:val="5AF95390"/>
+    <w:multiLevelType w:val="hybridMultilevel"/>
+    <w:tmpl w:val="CE96E7CE"/>
+    <w:lvl w:ilvl="0" w:tplc="7C72B380">
+      <w:start w:val="1"/>
+      <w:numFmt w:val="decimal"/>
+      <w:pStyle w:val="Heading5"/>
+      <w:lvlText w:val="%1."/>
+      <w:lvlJc w:val="left"/>
+      <w:pPr>
+        <w:ind w:left="360" w:hanging="360"/>
+      </w:pPr>
+    </w:lvl>
+    <w:lvl w:ilvl="1" w:tplc="08090019" w:tentative="1">
+      <w:start w:val="1"/>
+      <w:numFmt w:val="lowerLetter"/>
+      <w:lvlText w:val="%2."/>
+      <w:lvlJc w:val="left"/>
+      <w:pPr>
+        <w:ind w:left="1440" w:hanging="360"/>
+      </w:pPr>
+    </w:lvl>
+    <w:lvl w:ilvl="2" w:tplc="0809001B" w:tentative="1">
+      <w:start w:val="1"/>
+      <w:numFmt w:val="lowerRoman"/>
+      <w:lvlText w:val="%3."/>
+      <w:lvlJc w:val="right"/>
+      <w:pPr>
+        <w:ind w:left="2160" w:hanging="180"/>
+      </w:pPr>
+    </w:lvl>
+    <w:lvl w:ilvl="3" w:tplc="0809000F" w:tentative="1">
+      <w:start w:val="1"/>
+      <w:numFmt w:val="decimal"/>
+      <w:lvlText w:val="%4."/>
+      <w:lvlJc w:val="left"/>
+      <w:pPr>
+        <w:ind w:left="2880" w:hanging="360"/>
+      </w:pPr>
+    </w:lvl>
+    <w:lvl w:ilvl="4" w:tplc="08090019" w:tentative="1">
+      <w:start w:val="1"/>
+      <w:numFmt w:val="lowerLetter"/>
+      <w:lvlText w:val="%5."/>
+      <w:lvlJc w:val="left"/>
+      <w:pPr>
+        <w:ind w:left="3600" w:hanging="360"/>
+      </w:pPr>
+    </w:lvl>
+    <w:lvl w:ilvl="5" w:tplc="0809001B" w:tentative="1">
+      <w:start w:val="1"/>
+      <w:numFmt w:val="lowerRoman"/>
+      <w:lvlText w:val="%6."/>
+      <w:lvlJc w:val="right"/>
+      <w:pPr>
+        <w:ind w:left="4320" w:hanging="180"/>
+      </w:pPr>
+    </w:lvl>
+    <w:lvl w:ilvl="6" w:tplc="0809000F" w:tentative="1">
+      <w:start w:val="1"/>
+      <w:numFmt w:val="decimal"/>
+      <w:lvlText w:val="%7."/>
+      <w:lvlJc w:val="left"/>
+      <w:pPr>
+        <w:ind w:left="5040" w:hanging="360"/>
+      </w:pPr>
+    </w:lvl>
+    <w:lvl w:ilvl="7" w:tplc="08090019" w:tentative="1">
+      <w:start w:val="1"/>
+      <w:numFmt w:val="lowerLetter"/>
+      <w:lvlText w:val="%8."/>
+      <w:lvlJc w:val="left"/>
+      <w:pPr>
+        <w:ind w:left="5760" w:hanging="360"/>
+      </w:pPr>
+    </w:lvl>
+    <w:lvl w:ilvl="8" w:tplc="0809001B" w:tentative="1">
+      <w:start w:val="1"/>
+      <w:numFmt w:val="lowerRoman"/>
+      <w:lvlText w:val="%9."/>
+      <w:lvlJc w:val="right"/>
+      <w:pPr>
+        <w:ind w:left="6480" w:hanging="180"/>
+      </w:pPr>
+    </w:lvl>
+  </w:abstractNum>
+  <w:abstractNum w:abstractNumId="23" w15:restartNumberingAfterBreak="0">
     <w:nsid w:val="5EA81231"/>
     <w:multiLevelType w:val="hybridMultilevel"/>
     <w:tmpl w:val="101C7C04"/>
@@ -45646,7 +45456,7 @@
       </w:pPr>
     </w:lvl>
   </w:abstractNum>
-  <w:abstractNum w:abstractNumId="22" w15:restartNumberingAfterBreak="0">
+  <w:abstractNum w:abstractNumId="24" w15:restartNumberingAfterBreak="0">
     <w:nsid w:val="5EDC60C7"/>
     <w:multiLevelType w:val="multilevel"/>
     <w:tmpl w:val="FBD4964E"/>
@@ -45759,7 +45569,7 @@
       </w:pPr>
     </w:lvl>
   </w:abstractNum>
-  <w:abstractNum w:abstractNumId="23" w15:restartNumberingAfterBreak="0">
+  <w:abstractNum w:abstractNumId="25" w15:restartNumberingAfterBreak="0">
     <w:nsid w:val="647E77B4"/>
     <w:multiLevelType w:val="hybridMultilevel"/>
     <w:tmpl w:val="0E123A7E"/>
@@ -45845,7 +45655,7 @@
       </w:pPr>
     </w:lvl>
   </w:abstractNum>
-  <w:abstractNum w:abstractNumId="24" w15:restartNumberingAfterBreak="0">
+  <w:abstractNum w:abstractNumId="26" w15:restartNumberingAfterBreak="0">
     <w:nsid w:val="654435EE"/>
     <w:multiLevelType w:val="multilevel"/>
     <w:tmpl w:val="2F24D0D8"/>
@@ -45958,7 +45768,7 @@
       </w:pPr>
     </w:lvl>
   </w:abstractNum>
-  <w:abstractNum w:abstractNumId="25" w15:restartNumberingAfterBreak="0">
+  <w:abstractNum w:abstractNumId="27" w15:restartNumberingAfterBreak="0">
     <w:nsid w:val="65F95470"/>
     <w:multiLevelType w:val="multilevel"/>
     <w:tmpl w:val="21F4F9F0"/>
@@ -46071,7 +45881,7 @@
       </w:pPr>
     </w:lvl>
   </w:abstractNum>
-  <w:abstractNum w:abstractNumId="26" w15:restartNumberingAfterBreak="0">
+  <w:abstractNum w:abstractNumId="28" w15:restartNumberingAfterBreak="0">
     <w:nsid w:val="67A5045C"/>
     <w:multiLevelType w:val="hybridMultilevel"/>
     <w:tmpl w:val="B8F65028"/>
@@ -46184,7 +45994,7 @@
       </w:rPr>
     </w:lvl>
   </w:abstractNum>
-  <w:abstractNum w:abstractNumId="27" w15:restartNumberingAfterBreak="0">
+  <w:abstractNum w:abstractNumId="29" w15:restartNumberingAfterBreak="0">
     <w:nsid w:val="6BC9569E"/>
     <w:multiLevelType w:val="hybridMultilevel"/>
     <w:tmpl w:val="6B68D758"/>
@@ -46297,13 +46107,13 @@
       </w:rPr>
     </w:lvl>
   </w:abstractNum>
-  <w:abstractNum w:abstractNumId="28" w15:restartNumberingAfterBreak="0">
+  <w:abstractNum w:abstractNumId="30" w15:restartNumberingAfterBreak="0">
     <w:nsid w:val="70FF23EE"/>
     <w:multiLevelType w:val="multilevel"/>
     <w:tmpl w:val="0809001F"/>
     <w:numStyleLink w:val="111111"/>
   </w:abstractNum>
-  <w:abstractNum w:abstractNumId="29" w15:restartNumberingAfterBreak="0">
+  <w:abstractNum w:abstractNumId="31" w15:restartNumberingAfterBreak="0">
     <w:nsid w:val="72517103"/>
     <w:multiLevelType w:val="multilevel"/>
     <w:tmpl w:val="C1D0F8D4"/>
@@ -46452,7 +46262,7 @@
       </w:rPr>
     </w:lvl>
   </w:abstractNum>
-  <w:abstractNum w:abstractNumId="30" w15:restartNumberingAfterBreak="0">
+  <w:abstractNum w:abstractNumId="32" w15:restartNumberingAfterBreak="0">
     <w:nsid w:val="7ED457D6"/>
     <w:multiLevelType w:val="hybridMultilevel"/>
     <w:tmpl w:val="F078CD40"/>
@@ -46539,16 +46349,16 @@
     </w:lvl>
   </w:abstractNum>
   <w:num w:numId="1">
-    <w:abstractNumId w:val="13"/>
+    <w:abstractNumId w:val="14"/>
   </w:num>
   <w:num w:numId="2">
-    <w:abstractNumId w:val="15"/>
+    <w:abstractNumId w:val="16"/>
   </w:num>
   <w:num w:numId="3">
-    <w:abstractNumId w:val="20"/>
+    <w:abstractNumId w:val="21"/>
   </w:num>
   <w:num w:numId="4">
-    <w:abstractNumId w:val="23"/>
+    <w:abstractNumId w:val="25"/>
   </w:num>
   <w:num w:numId="5">
     <w:abstractNumId w:val="3"/>
@@ -46557,31 +46367,31 @@
     <w:abstractNumId w:val="1"/>
   </w:num>
   <w:num w:numId="7">
-    <w:abstractNumId w:val="21"/>
+    <w:abstractNumId w:val="23"/>
   </w:num>
   <w:num w:numId="8">
-    <w:abstractNumId w:val="27"/>
+    <w:abstractNumId w:val="29"/>
   </w:num>
   <w:num w:numId="9">
-    <w:abstractNumId w:val="14"/>
+    <w:abstractNumId w:val="15"/>
   </w:num>
   <w:num w:numId="10">
-    <w:abstractNumId w:val="24"/>
+    <w:abstractNumId w:val="26"/>
   </w:num>
   <w:num w:numId="11">
     <w:abstractNumId w:val="9"/>
   </w:num>
   <w:num w:numId="12">
-    <w:abstractNumId w:val="25"/>
+    <w:abstractNumId w:val="27"/>
   </w:num>
   <w:num w:numId="13">
     <w:abstractNumId w:val="4"/>
   </w:num>
   <w:num w:numId="14">
-    <w:abstractNumId w:val="12"/>
+    <w:abstractNumId w:val="13"/>
   </w:num>
   <w:num w:numId="15">
-    <w:abstractNumId w:val="18"/>
+    <w:abstractNumId w:val="19"/>
   </w:num>
   <w:num w:numId="16">
     <w:abstractNumId w:val="2"/>
@@ -46590,28 +46400,28 @@
     <w:abstractNumId w:val="5"/>
   </w:num>
   <w:num w:numId="18">
-    <w:abstractNumId w:val="22"/>
+    <w:abstractNumId w:val="24"/>
   </w:num>
   <w:num w:numId="19">
-    <w:abstractNumId w:val="29"/>
+    <w:abstractNumId w:val="31"/>
   </w:num>
   <w:num w:numId="20">
-    <w:abstractNumId w:val="26"/>
+    <w:abstractNumId w:val="28"/>
   </w:num>
   <w:num w:numId="21">
-    <w:abstractNumId w:val="16"/>
+    <w:abstractNumId w:val="17"/>
   </w:num>
   <w:num w:numId="22">
-    <w:abstractNumId w:val="11"/>
+    <w:abstractNumId w:val="12"/>
   </w:num>
   <w:num w:numId="23">
     <w:abstractNumId w:val="10"/>
   </w:num>
   <w:num w:numId="24">
-    <w:abstractNumId w:val="30"/>
+    <w:abstractNumId w:val="32"/>
   </w:num>
   <w:num w:numId="25">
-    <w:abstractNumId w:val="19"/>
+    <w:abstractNumId w:val="20"/>
   </w:num>
   <w:num w:numId="26">
     <w:abstractNumId w:val="8"/>
@@ -46623,13 +46433,19 @@
     <w:abstractNumId w:val="0"/>
   </w:num>
   <w:num w:numId="29">
-    <w:abstractNumId w:val="28"/>
+    <w:abstractNumId w:val="30"/>
   </w:num>
   <w:num w:numId="30">
-    <w:abstractNumId w:val="17"/>
+    <w:abstractNumId w:val="18"/>
   </w:num>
   <w:num w:numId="31">
     <w:abstractNumId w:val="6"/>
+  </w:num>
+  <w:num w:numId="32">
+    <w:abstractNumId w:val="22"/>
+  </w:num>
+  <w:num w:numId="33">
+    <w:abstractNumId w:val="11"/>
   </w:num>
   <w:numIdMacAtCleanup w:val="31"/>
 </w:numbering>
@@ -47032,7 +46848,13 @@
   <w:style w:type="paragraph" w:default="1" w:styleId="Normal">
     <w:name w:val="Normal"/>
     <w:qFormat/>
-    <w:rsid w:val="00751CDF"/>
+    <w:rsid w:val="0076157C"/>
+    <w:pPr>
+      <w:spacing w:after="120"/>
+    </w:pPr>
+    <w:rPr>
+      <w:rFonts w:ascii="Arial" w:hAnsi="Arial"/>
+    </w:rPr>
   </w:style>
   <w:style w:type="paragraph" w:styleId="Heading1">
     <w:name w:val="heading 1"/>
@@ -47069,13 +46891,14 @@
     <w:uiPriority w:val="9"/>
     <w:unhideWhenUsed/>
     <w:qFormat/>
-    <w:rsid w:val="00751CDF"/>
+    <w:rsid w:val="00797B1B"/>
     <w:pPr>
       <w:numPr>
         <w:ilvl w:val="1"/>
         <w:numId w:val="30"/>
       </w:numPr>
       <w:spacing w:before="360" w:after="240"/>
+      <w:ind w:left="432"/>
       <w:jc w:val="left"/>
       <w:outlineLvl w:val="1"/>
     </w:pPr>
@@ -47097,21 +46920,21 @@
     <w:uiPriority w:val="9"/>
     <w:unhideWhenUsed/>
     <w:qFormat/>
-    <w:rsid w:val="002947FC"/>
+    <w:rsid w:val="0076157C"/>
     <w:pPr>
       <w:numPr>
         <w:ilvl w:val="2"/>
         <w:numId w:val="30"/>
       </w:numPr>
       <w:spacing w:before="120" w:after="240"/>
-      <w:ind w:left="1225" w:hanging="505"/>
+      <w:ind w:left="504"/>
       <w:jc w:val="left"/>
       <w:outlineLvl w:val="2"/>
     </w:pPr>
     <w:rPr>
-      <w:rFonts w:ascii="Arial" w:hAnsi="Arial" w:cs="Times New Roman (Body CS)"/>
+      <w:rFonts w:cs="Times New Roman (Body CS)"/>
+      <w:b/>
       <w:spacing w:val="5"/>
-      <w:sz w:val="24"/>
       <w:szCs w:val="24"/>
       <w:lang w:val="en-US"/>
     </w:rPr>
@@ -47125,21 +46948,20 @@
     <w:uiPriority w:val="9"/>
     <w:unhideWhenUsed/>
     <w:qFormat/>
-    <w:rsid w:val="002923AC"/>
+    <w:rsid w:val="0076157C"/>
     <w:pPr>
       <w:numPr>
-        <w:ilvl w:val="3"/>
-        <w:numId w:val="29"/>
+        <w:numId w:val="33"/>
       </w:numPr>
-      <w:spacing w:before="360" w:after="120"/>
-      <w:ind w:left="1366" w:hanging="646"/>
+      <w:spacing w:before="360"/>
+      <w:ind w:left="144" w:hanging="144"/>
       <w:jc w:val="left"/>
       <w:outlineLvl w:val="3"/>
     </w:pPr>
     <w:rPr>
-      <w:rFonts w:ascii="Arial" w:hAnsi="Arial" w:cs="Times New Roman (Body CS)"/>
+      <w:rFonts w:cs="Times New Roman (Body CS)"/>
+      <w:i/>
       <w:spacing w:val="10"/>
-      <w:sz w:val="22"/>
       <w:szCs w:val="22"/>
     </w:rPr>
   </w:style>
@@ -47148,12 +46970,15 @@
     <w:basedOn w:val="Normal"/>
     <w:next w:val="Normal"/>
     <w:link w:val="Heading5Char"/>
+    <w:autoRedefine/>
     <w:uiPriority w:val="9"/>
-    <w:semiHidden/>
     <w:unhideWhenUsed/>
     <w:qFormat/>
-    <w:rsid w:val="00FB5794"/>
+    <w:rsid w:val="00EB5878"/>
     <w:pPr>
+      <w:numPr>
+        <w:numId w:val="32"/>
+      </w:numPr>
       <w:spacing w:before="200" w:after="0"/>
       <w:jc w:val="left"/>
       <w:outlineLvl w:val="4"/>
@@ -47286,7 +47111,7 @@
     <w:basedOn w:val="Normal"/>
     <w:uiPriority w:val="34"/>
     <w:qFormat/>
-    <w:rsid w:val="000D5963"/>
+    <w:rsid w:val="0076157C"/>
     <w:pPr>
       <w:spacing w:after="360"/>
       <w:ind w:left="720"/>
@@ -47328,9 +47153,9 @@
     <w:basedOn w:val="DefaultParagraphFont"/>
     <w:link w:val="Heading2"/>
     <w:uiPriority w:val="9"/>
-    <w:rsid w:val="00751CDF"/>
+    <w:rsid w:val="00797B1B"/>
     <w:rPr>
-      <w:rFonts w:cs="Times New Roman (Body CS)"/>
+      <w:rFonts w:ascii="Arial" w:hAnsi="Arial" w:cs="Times New Roman (Body CS)"/>
       <w:b/>
       <w:spacing w:val="5"/>
       <w:sz w:val="28"/>
@@ -47634,11 +47459,11 @@
     <w:basedOn w:val="DefaultParagraphFont"/>
     <w:link w:val="Heading3"/>
     <w:uiPriority w:val="9"/>
-    <w:rsid w:val="002947FC"/>
+    <w:rsid w:val="0076157C"/>
     <w:rPr>
       <w:rFonts w:ascii="Arial" w:hAnsi="Arial" w:cs="Times New Roman (Body CS)"/>
+      <w:b/>
       <w:spacing w:val="5"/>
-      <w:sz w:val="24"/>
       <w:szCs w:val="24"/>
       <w:lang w:val="en-US"/>
     </w:rPr>
@@ -47737,11 +47562,11 @@
     <w:basedOn w:val="DefaultParagraphFont"/>
     <w:link w:val="Heading4"/>
     <w:uiPriority w:val="9"/>
-    <w:rsid w:val="002923AC"/>
+    <w:rsid w:val="0076157C"/>
     <w:rPr>
       <w:rFonts w:ascii="Arial" w:hAnsi="Arial" w:cs="Times New Roman (Body CS)"/>
+      <w:i/>
       <w:spacing w:val="10"/>
-      <w:sz w:val="22"/>
       <w:szCs w:val="22"/>
     </w:rPr>
   </w:style>
@@ -47872,9 +47697,9 @@
     <w:basedOn w:val="DefaultParagraphFont"/>
     <w:link w:val="Heading5"/>
     <w:uiPriority w:val="9"/>
-    <w:semiHidden/>
-    <w:rsid w:val="00FB5794"/>
+    <w:rsid w:val="00EB5878"/>
     <w:rPr>
+      <w:rFonts w:ascii="Arial" w:hAnsi="Arial"/>
       <w:smallCaps/>
       <w:color w:val="B85A22" w:themeColor="accent2" w:themeShade="BF"/>
       <w:spacing w:val="10"/>
@@ -48333,13 +48158,13 @@
     <w:basedOn w:val="DefaultParagraphFont"/>
     <w:uiPriority w:val="1"/>
     <w:qFormat/>
-    <w:rsid w:val="00763FE9"/>
+    <w:rsid w:val="0076157C"/>
     <w:rPr>
       <w:b w:val="0"/>
       <w:bCs/>
       <w:i/>
       <w:iCs/>
-      <w:color w:val="7F7F7F" w:themeColor="text1" w:themeTint="80"/>
+      <w:color w:val="AFCAC4" w:themeColor="accent5" w:themeTint="99"/>
     </w:rPr>
   </w:style>
   <w:style w:type="character" w:customStyle="1" w:styleId="PythonFunction">
@@ -48347,10 +48172,10 @@
     <w:basedOn w:val="DefaultParagraphFont"/>
     <w:uiPriority w:val="1"/>
     <w:qFormat/>
-    <w:rsid w:val="001B01BD"/>
+    <w:rsid w:val="00102019"/>
     <w:rPr>
       <w:i/>
-      <w:color w:val="C00000"/>
+      <w:color w:val="94B6D2" w:themeColor="accent1"/>
       <w:lang w:val="en-US"/>
     </w:rPr>
   </w:style>

</xml_diff>